<commit_message>
Update Docs & Presentation
</commit_message>
<xml_diff>
--- a/doc/GTI_Projektarbeit_Bericht_Team3.docx
+++ b/doc/GTI_Projektarbeit_Bericht_Team3.docx
@@ -827,7 +827,7 @@
           <w:numId w:val="14"/>
         </w:numPr>
       </w:pPr>
-      <w:bookmarkStart w:id="0" w:name="_Toc119841995"/>
+      <w:bookmarkStart w:id="0" w:name="_Toc119946042"/>
       <w:r>
         <w:lastRenderedPageBreak/>
         <w:t>Inhaltsverzeichnis</w:t>
@@ -866,7 +866,7 @@
           <w:r>
             <w:fldChar w:fldCharType="separate"/>
           </w:r>
-          <w:hyperlink w:anchor="_Toc119841995" w:history="1">
+          <w:hyperlink w:anchor="_Toc119946042" w:history="1">
             <w:r>
               <w:rPr>
                 <w:rStyle w:val="Hyperlink"/>
@@ -908,7 +908,7 @@
                 <w:noProof/>
                 <w:webHidden/>
               </w:rPr>
-              <w:instrText xml:space="preserve"> PAGEREF _Toc119841995 \h </w:instrText>
+              <w:instrText xml:space="preserve"> PAGEREF _Toc119946042 \h </w:instrText>
             </w:r>
             <w:r>
               <w:rPr>
@@ -952,7 +952,7 @@
               <w:lang w:eastAsia="de-CH"/>
             </w:rPr>
           </w:pPr>
-          <w:hyperlink w:anchor="_Toc119841996" w:history="1">
+          <w:hyperlink w:anchor="_Toc119946043" w:history="1">
             <w:r>
               <w:rPr>
                 <w:rStyle w:val="Hyperlink"/>
@@ -994,7 +994,7 @@
                 <w:noProof/>
                 <w:webHidden/>
               </w:rPr>
-              <w:instrText xml:space="preserve"> PAGEREF _Toc119841996 \h </w:instrText>
+              <w:instrText xml:space="preserve"> PAGEREF _Toc119946043 \h </w:instrText>
             </w:r>
             <w:r>
               <w:rPr>
@@ -1038,7 +1038,7 @@
               <w:lang w:eastAsia="de-CH"/>
             </w:rPr>
           </w:pPr>
-          <w:hyperlink w:anchor="_Toc119841997" w:history="1">
+          <w:hyperlink w:anchor="_Toc119946044" w:history="1">
             <w:r>
               <w:rPr>
                 <w:rStyle w:val="Hyperlink"/>
@@ -1080,7 +1080,7 @@
                 <w:noProof/>
                 <w:webHidden/>
               </w:rPr>
-              <w:instrText xml:space="preserve"> PAGEREF _Toc119841997 \h </w:instrText>
+              <w:instrText xml:space="preserve"> PAGEREF _Toc119946044 \h </w:instrText>
             </w:r>
             <w:r>
               <w:rPr>
@@ -1124,7 +1124,7 @@
               <w:lang w:eastAsia="de-CH"/>
             </w:rPr>
           </w:pPr>
-          <w:hyperlink w:anchor="_Toc119841998" w:history="1">
+          <w:hyperlink w:anchor="_Toc119946045" w:history="1">
             <w:r>
               <w:rPr>
                 <w:rStyle w:val="Hyperlink"/>
@@ -1166,7 +1166,7 @@
                 <w:noProof/>
                 <w:webHidden/>
               </w:rPr>
-              <w:instrText xml:space="preserve"> PAGEREF _Toc119841998 \h </w:instrText>
+              <w:instrText xml:space="preserve"> PAGEREF _Toc119946045 \h </w:instrText>
             </w:r>
             <w:r>
               <w:rPr>
@@ -1210,7 +1210,7 @@
               <w:lang w:eastAsia="de-CH"/>
             </w:rPr>
           </w:pPr>
-          <w:hyperlink w:anchor="_Toc119841999" w:history="1">
+          <w:hyperlink w:anchor="_Toc119946046" w:history="1">
             <w:r>
               <w:rPr>
                 <w:rStyle w:val="Hyperlink"/>
@@ -1252,7 +1252,7 @@
                 <w:noProof/>
                 <w:webHidden/>
               </w:rPr>
-              <w:instrText xml:space="preserve"> PAGEREF _Toc119841999 \h </w:instrText>
+              <w:instrText xml:space="preserve"> PAGEREF _Toc119946046 \h </w:instrText>
             </w:r>
             <w:r>
               <w:rPr>
@@ -1296,7 +1296,7 @@
               <w:lang w:eastAsia="de-CH"/>
             </w:rPr>
           </w:pPr>
-          <w:hyperlink w:anchor="_Toc119842000" w:history="1">
+          <w:hyperlink w:anchor="_Toc119946047" w:history="1">
             <w:r>
               <w:rPr>
                 <w:rStyle w:val="Hyperlink"/>
@@ -1338,7 +1338,7 @@
                 <w:noProof/>
                 <w:webHidden/>
               </w:rPr>
-              <w:instrText xml:space="preserve"> PAGEREF _Toc119842000 \h </w:instrText>
+              <w:instrText xml:space="preserve"> PAGEREF _Toc119946047 \h </w:instrText>
             </w:r>
             <w:r>
               <w:rPr>
@@ -1382,7 +1382,7 @@
               <w:lang w:eastAsia="de-CH"/>
             </w:rPr>
           </w:pPr>
-          <w:hyperlink w:anchor="_Toc119842001" w:history="1">
+          <w:hyperlink w:anchor="_Toc119946048" w:history="1">
             <w:r>
               <w:rPr>
                 <w:rStyle w:val="Hyperlink"/>
@@ -1424,7 +1424,7 @@
                 <w:noProof/>
                 <w:webHidden/>
               </w:rPr>
-              <w:instrText xml:space="preserve"> PAGEREF _Toc119842001 \h </w:instrText>
+              <w:instrText xml:space="preserve"> PAGEREF _Toc119946048 \h </w:instrText>
             </w:r>
             <w:r>
               <w:rPr>
@@ -1468,7 +1468,7 @@
               <w:lang w:eastAsia="de-CH"/>
             </w:rPr>
           </w:pPr>
-          <w:hyperlink w:anchor="_Toc119842002" w:history="1">
+          <w:hyperlink w:anchor="_Toc119946049" w:history="1">
             <w:r>
               <w:rPr>
                 <w:rStyle w:val="Hyperlink"/>
@@ -1510,7 +1510,7 @@
                 <w:noProof/>
                 <w:webHidden/>
               </w:rPr>
-              <w:instrText xml:space="preserve"> PAGEREF _Toc119842002 \h </w:instrText>
+              <w:instrText xml:space="preserve"> PAGEREF _Toc119946049 \h </w:instrText>
             </w:r>
             <w:r>
               <w:rPr>
@@ -1553,7 +1553,7 @@
               <w:lang w:eastAsia="de-CH"/>
             </w:rPr>
           </w:pPr>
-          <w:hyperlink w:anchor="_Toc119842003" w:history="1">
+          <w:hyperlink w:anchor="_Toc119946050" w:history="1">
             <w:r>
               <w:rPr>
                 <w:rStyle w:val="Hyperlink"/>
@@ -1580,7 +1580,7 @@
                 <w:noProof/>
                 <w:webHidden/>
               </w:rPr>
-              <w:instrText xml:space="preserve"> PAGEREF _Toc119842003 \h </w:instrText>
+              <w:instrText xml:space="preserve"> PAGEREF _Toc119946050 \h </w:instrText>
             </w:r>
             <w:r>
               <w:rPr>
@@ -1623,7 +1623,7 @@
               <w:lang w:eastAsia="de-CH"/>
             </w:rPr>
           </w:pPr>
-          <w:hyperlink w:anchor="_Toc119842004" w:history="1">
+          <w:hyperlink w:anchor="_Toc119946051" w:history="1">
             <w:r>
               <w:rPr>
                 <w:rStyle w:val="Hyperlink"/>
@@ -1650,7 +1650,7 @@
                 <w:noProof/>
                 <w:webHidden/>
               </w:rPr>
-              <w:instrText xml:space="preserve"> PAGEREF _Toc119842004 \h </w:instrText>
+              <w:instrText xml:space="preserve"> PAGEREF _Toc119946051 \h </w:instrText>
             </w:r>
             <w:r>
               <w:rPr>
@@ -1694,7 +1694,7 @@
               <w:lang w:eastAsia="de-CH"/>
             </w:rPr>
           </w:pPr>
-          <w:hyperlink w:anchor="_Toc119842005" w:history="1">
+          <w:hyperlink w:anchor="_Toc119946052" w:history="1">
             <w:r>
               <w:rPr>
                 <w:rStyle w:val="Hyperlink"/>
@@ -1737,7 +1737,7 @@
                 <w:noProof/>
                 <w:webHidden/>
               </w:rPr>
-              <w:instrText xml:space="preserve"> PAGEREF _Toc119842005 \h </w:instrText>
+              <w:instrText xml:space="preserve"> PAGEREF _Toc119946052 \h </w:instrText>
             </w:r>
             <w:r>
               <w:rPr>
@@ -1780,7 +1780,7 @@
               <w:lang w:eastAsia="de-CH"/>
             </w:rPr>
           </w:pPr>
-          <w:hyperlink w:anchor="_Toc119842006" w:history="1">
+          <w:hyperlink w:anchor="_Toc119946053" w:history="1">
             <w:r>
               <w:rPr>
                 <w:rStyle w:val="Hyperlink"/>
@@ -1807,7 +1807,7 @@
                 <w:noProof/>
                 <w:webHidden/>
               </w:rPr>
-              <w:instrText xml:space="preserve"> PAGEREF _Toc119842006 \h </w:instrText>
+              <w:instrText xml:space="preserve"> PAGEREF _Toc119946053 \h </w:instrText>
             </w:r>
             <w:r>
               <w:rPr>
@@ -1850,7 +1850,7 @@
               <w:lang w:eastAsia="de-CH"/>
             </w:rPr>
           </w:pPr>
-          <w:hyperlink w:anchor="_Toc119842007" w:history="1">
+          <w:hyperlink w:anchor="_Toc119946054" w:history="1">
             <w:r>
               <w:rPr>
                 <w:rStyle w:val="Hyperlink"/>
@@ -1877,7 +1877,7 @@
                 <w:noProof/>
                 <w:webHidden/>
               </w:rPr>
-              <w:instrText xml:space="preserve"> PAGEREF _Toc119842007 \h </w:instrText>
+              <w:instrText xml:space="preserve"> PAGEREF _Toc119946054 \h </w:instrText>
             </w:r>
             <w:r>
               <w:rPr>
@@ -1920,7 +1920,7 @@
               <w:lang w:eastAsia="de-CH"/>
             </w:rPr>
           </w:pPr>
-          <w:hyperlink w:anchor="_Toc119842008" w:history="1">
+          <w:hyperlink w:anchor="_Toc119946055" w:history="1">
             <w:r>
               <w:rPr>
                 <w:rStyle w:val="Hyperlink"/>
@@ -1947,7 +1947,7 @@
                 <w:noProof/>
                 <w:webHidden/>
               </w:rPr>
-              <w:instrText xml:space="preserve"> PAGEREF _Toc119842008 \h </w:instrText>
+              <w:instrText xml:space="preserve"> PAGEREF _Toc119946055 \h </w:instrText>
             </w:r>
             <w:r>
               <w:rPr>
@@ -1990,7 +1990,7 @@
               <w:lang w:eastAsia="de-CH"/>
             </w:rPr>
           </w:pPr>
-          <w:hyperlink w:anchor="_Toc119842009" w:history="1">
+          <w:hyperlink w:anchor="_Toc119946056" w:history="1">
             <w:r>
               <w:rPr>
                 <w:rStyle w:val="Hyperlink"/>
@@ -2017,7 +2017,7 @@
                 <w:noProof/>
                 <w:webHidden/>
               </w:rPr>
-              <w:instrText xml:space="preserve"> PAGEREF _Toc119842009 \h </w:instrText>
+              <w:instrText xml:space="preserve"> PAGEREF _Toc119946056 \h </w:instrText>
             </w:r>
             <w:r>
               <w:rPr>
@@ -2060,7 +2060,7 @@
               <w:lang w:eastAsia="de-CH"/>
             </w:rPr>
           </w:pPr>
-          <w:hyperlink w:anchor="_Toc119842010" w:history="1">
+          <w:hyperlink w:anchor="_Toc119946057" w:history="1">
             <w:r>
               <w:rPr>
                 <w:rStyle w:val="Hyperlink"/>
@@ -2087,7 +2087,7 @@
                 <w:noProof/>
                 <w:webHidden/>
               </w:rPr>
-              <w:instrText xml:space="preserve"> PAGEREF _Toc119842010 \h </w:instrText>
+              <w:instrText xml:space="preserve"> PAGEREF _Toc119946057 \h </w:instrText>
             </w:r>
             <w:r>
               <w:rPr>
@@ -2131,7 +2131,7 @@
               <w:lang w:eastAsia="de-CH"/>
             </w:rPr>
           </w:pPr>
-          <w:hyperlink w:anchor="_Toc119842011" w:history="1">
+          <w:hyperlink w:anchor="_Toc119946058" w:history="1">
             <w:r>
               <w:rPr>
                 <w:rStyle w:val="Hyperlink"/>
@@ -2173,7 +2173,7 @@
                 <w:noProof/>
                 <w:webHidden/>
               </w:rPr>
-              <w:instrText xml:space="preserve"> PAGEREF _Toc119842011 \h </w:instrText>
+              <w:instrText xml:space="preserve"> PAGEREF _Toc119946058 \h </w:instrText>
             </w:r>
             <w:r>
               <w:rPr>
@@ -2217,7 +2217,7 @@
               <w:lang w:eastAsia="de-CH"/>
             </w:rPr>
           </w:pPr>
-          <w:hyperlink w:anchor="_Toc119842012" w:history="1">
+          <w:hyperlink w:anchor="_Toc119946059" w:history="1">
             <w:r>
               <w:rPr>
                 <w:rStyle w:val="Hyperlink"/>
@@ -2259,7 +2259,7 @@
                 <w:noProof/>
                 <w:webHidden/>
               </w:rPr>
-              <w:instrText xml:space="preserve"> PAGEREF _Toc119842012 \h </w:instrText>
+              <w:instrText xml:space="preserve"> PAGEREF _Toc119946059 \h </w:instrText>
             </w:r>
             <w:r>
               <w:rPr>
@@ -2303,7 +2303,7 @@
               <w:lang w:eastAsia="de-CH"/>
             </w:rPr>
           </w:pPr>
-          <w:hyperlink w:anchor="_Toc119842013" w:history="1">
+          <w:hyperlink w:anchor="_Toc119946060" w:history="1">
             <w:r>
               <w:rPr>
                 <w:rStyle w:val="Hyperlink"/>
@@ -2345,7 +2345,7 @@
                 <w:noProof/>
                 <w:webHidden/>
               </w:rPr>
-              <w:instrText xml:space="preserve"> PAGEREF _Toc119842013 \h </w:instrText>
+              <w:instrText xml:space="preserve"> PAGEREF _Toc119946060 \h </w:instrText>
             </w:r>
             <w:r>
               <w:rPr>
@@ -2389,7 +2389,7 @@
               <w:lang w:eastAsia="de-CH"/>
             </w:rPr>
           </w:pPr>
-          <w:hyperlink w:anchor="_Toc119842014" w:history="1">
+          <w:hyperlink w:anchor="_Toc119946061" w:history="1">
             <w:r>
               <w:rPr>
                 <w:rStyle w:val="Hyperlink"/>
@@ -2431,7 +2431,7 @@
                 <w:noProof/>
                 <w:webHidden/>
               </w:rPr>
-              <w:instrText xml:space="preserve"> PAGEREF _Toc119842014 \h </w:instrText>
+              <w:instrText xml:space="preserve"> PAGEREF _Toc119946061 \h </w:instrText>
             </w:r>
             <w:r>
               <w:rPr>
@@ -2475,7 +2475,7 @@
               <w:lang w:eastAsia="de-CH"/>
             </w:rPr>
           </w:pPr>
-          <w:hyperlink w:anchor="_Toc119842015" w:history="1">
+          <w:hyperlink w:anchor="_Toc119946062" w:history="1">
             <w:r>
               <w:rPr>
                 <w:rStyle w:val="Hyperlink"/>
@@ -2517,7 +2517,267 @@
                 <w:noProof/>
                 <w:webHidden/>
               </w:rPr>
-              <w:instrText xml:space="preserve"> PAGEREF _Toc119842015 \h </w:instrText>
+              <w:instrText xml:space="preserve"> PAGEREF _Toc119946062 \h </w:instrText>
+            </w:r>
+            <w:r>
+              <w:rPr>
+                <w:noProof/>
+                <w:webHidden/>
+              </w:rPr>
+            </w:r>
+            <w:r>
+              <w:rPr>
+                <w:noProof/>
+                <w:webHidden/>
+              </w:rPr>
+              <w:fldChar w:fldCharType="separate"/>
+            </w:r>
+            <w:r>
+              <w:rPr>
+                <w:noProof/>
+                <w:webHidden/>
+              </w:rPr>
+              <w:t>7</w:t>
+            </w:r>
+            <w:r>
+              <w:rPr>
+                <w:noProof/>
+                <w:webHidden/>
+              </w:rPr>
+              <w:fldChar w:fldCharType="end"/>
+            </w:r>
+          </w:hyperlink>
+        </w:p>
+        <w:p>
+          <w:pPr>
+            <w:pStyle w:val="TOC1"/>
+            <w:tabs>
+              <w:tab w:val="left" w:pos="440"/>
+              <w:tab w:val="right" w:leader="dot" w:pos="9016"/>
+            </w:tabs>
+            <w:rPr>
+              <w:rFonts w:eastAsiaTheme="minorEastAsia"/>
+              <w:noProof/>
+              <w:lang w:eastAsia="de-CH"/>
+            </w:rPr>
+          </w:pPr>
+          <w:hyperlink w:anchor="_Toc119946063" w:history="1">
+            <w:r>
+              <w:rPr>
+                <w:rStyle w:val="Hyperlink"/>
+                <w:rFonts w:eastAsia="Calibri"/>
+                <w:noProof/>
+              </w:rPr>
+              <w:t>5.</w:t>
+            </w:r>
+            <w:r>
+              <w:rPr>
+                <w:rFonts w:eastAsiaTheme="minorEastAsia"/>
+                <w:noProof/>
+                <w:lang w:eastAsia="de-CH"/>
+              </w:rPr>
+              <w:tab/>
+            </w:r>
+            <w:r>
+              <w:rPr>
+                <w:rStyle w:val="Hyperlink"/>
+                <w:rFonts w:eastAsia="Calibri"/>
+                <w:noProof/>
+              </w:rPr>
+              <w:t>Anhang</w:t>
+            </w:r>
+            <w:r>
+              <w:rPr>
+                <w:noProof/>
+                <w:webHidden/>
+              </w:rPr>
+              <w:tab/>
+            </w:r>
+            <w:r>
+              <w:rPr>
+                <w:noProof/>
+                <w:webHidden/>
+              </w:rPr>
+              <w:fldChar w:fldCharType="begin"/>
+            </w:r>
+            <w:r>
+              <w:rPr>
+                <w:noProof/>
+                <w:webHidden/>
+              </w:rPr>
+              <w:instrText xml:space="preserve"> PAGEREF _Toc119946063 \h </w:instrText>
+            </w:r>
+            <w:r>
+              <w:rPr>
+                <w:noProof/>
+                <w:webHidden/>
+              </w:rPr>
+            </w:r>
+            <w:r>
+              <w:rPr>
+                <w:noProof/>
+                <w:webHidden/>
+              </w:rPr>
+              <w:fldChar w:fldCharType="separate"/>
+            </w:r>
+            <w:r>
+              <w:rPr>
+                <w:noProof/>
+                <w:webHidden/>
+              </w:rPr>
+              <w:t>7</w:t>
+            </w:r>
+            <w:r>
+              <w:rPr>
+                <w:noProof/>
+                <w:webHidden/>
+              </w:rPr>
+              <w:fldChar w:fldCharType="end"/>
+            </w:r>
+          </w:hyperlink>
+        </w:p>
+        <w:p>
+          <w:pPr>
+            <w:pStyle w:val="TOC2"/>
+            <w:tabs>
+              <w:tab w:val="left" w:pos="880"/>
+              <w:tab w:val="right" w:leader="dot" w:pos="9016"/>
+            </w:tabs>
+            <w:rPr>
+              <w:rFonts w:eastAsiaTheme="minorEastAsia"/>
+              <w:noProof/>
+              <w:lang w:eastAsia="de-CH"/>
+            </w:rPr>
+          </w:pPr>
+          <w:hyperlink w:anchor="_Toc119946064" w:history="1">
+            <w:r>
+              <w:rPr>
+                <w:rStyle w:val="Hyperlink"/>
+                <w:noProof/>
+              </w:rPr>
+              <w:t>5.1.</w:t>
+            </w:r>
+            <w:r>
+              <w:rPr>
+                <w:rFonts w:eastAsiaTheme="minorEastAsia"/>
+                <w:noProof/>
+                <w:lang w:eastAsia="de-CH"/>
+              </w:rPr>
+              <w:tab/>
+            </w:r>
+            <w:r>
+              <w:rPr>
+                <w:rStyle w:val="Hyperlink"/>
+                <w:noProof/>
+              </w:rPr>
+              <w:t>Code</w:t>
+            </w:r>
+            <w:r>
+              <w:rPr>
+                <w:noProof/>
+                <w:webHidden/>
+              </w:rPr>
+              <w:tab/>
+            </w:r>
+            <w:r>
+              <w:rPr>
+                <w:noProof/>
+                <w:webHidden/>
+              </w:rPr>
+              <w:fldChar w:fldCharType="begin"/>
+            </w:r>
+            <w:r>
+              <w:rPr>
+                <w:noProof/>
+                <w:webHidden/>
+              </w:rPr>
+              <w:instrText xml:space="preserve"> PAGEREF _Toc119946064 \h </w:instrText>
+            </w:r>
+            <w:r>
+              <w:rPr>
+                <w:noProof/>
+                <w:webHidden/>
+              </w:rPr>
+            </w:r>
+            <w:r>
+              <w:rPr>
+                <w:noProof/>
+                <w:webHidden/>
+              </w:rPr>
+              <w:fldChar w:fldCharType="separate"/>
+            </w:r>
+            <w:r>
+              <w:rPr>
+                <w:noProof/>
+                <w:webHidden/>
+              </w:rPr>
+              <w:t>7</w:t>
+            </w:r>
+            <w:r>
+              <w:rPr>
+                <w:noProof/>
+                <w:webHidden/>
+              </w:rPr>
+              <w:fldChar w:fldCharType="end"/>
+            </w:r>
+          </w:hyperlink>
+        </w:p>
+        <w:p>
+          <w:pPr>
+            <w:pStyle w:val="TOC2"/>
+            <w:tabs>
+              <w:tab w:val="left" w:pos="880"/>
+              <w:tab w:val="right" w:leader="dot" w:pos="9016"/>
+            </w:tabs>
+            <w:rPr>
+              <w:rFonts w:eastAsiaTheme="minorEastAsia"/>
+              <w:noProof/>
+              <w:lang w:eastAsia="de-CH"/>
+            </w:rPr>
+          </w:pPr>
+          <w:hyperlink w:anchor="_Toc119946065" w:history="1">
+            <w:r>
+              <w:rPr>
+                <w:rStyle w:val="Hyperlink"/>
+                <w:noProof/>
+              </w:rPr>
+              <w:t>5.2.</w:t>
+            </w:r>
+            <w:r>
+              <w:rPr>
+                <w:rFonts w:eastAsiaTheme="minorEastAsia"/>
+                <w:noProof/>
+                <w:lang w:eastAsia="de-CH"/>
+              </w:rPr>
+              <w:tab/>
+            </w:r>
+            <w:r>
+              <w:rPr>
+                <w:rStyle w:val="Hyperlink"/>
+                <w:noProof/>
+              </w:rPr>
+              <w:t>Präsentation</w:t>
+            </w:r>
+            <w:r>
+              <w:rPr>
+                <w:noProof/>
+                <w:webHidden/>
+              </w:rPr>
+              <w:tab/>
+            </w:r>
+            <w:r>
+              <w:rPr>
+                <w:noProof/>
+                <w:webHidden/>
+              </w:rPr>
+              <w:fldChar w:fldCharType="begin"/>
+            </w:r>
+            <w:r>
+              <w:rPr>
+                <w:noProof/>
+                <w:webHidden/>
+              </w:rPr>
+              <w:instrText xml:space="preserve"> PAGEREF _Toc119946065 \h </w:instrText>
             </w:r>
             <w:r>
               <w:rPr>
@@ -2565,15 +2825,6 @@
         </w:p>
       </w:sdtContent>
     </w:sdt>
-    <w:p>
-      <w:pPr>
-        <w:pStyle w:val="TOC1"/>
-        <w:tabs>
-          <w:tab w:val="right" w:leader="dot" w:pos="9015"/>
-          <w:tab w:val="left" w:pos="435"/>
-        </w:tabs>
-      </w:pPr>
-    </w:p>
     <w:p/>
     <w:p>
       <w:r>
@@ -2588,7 +2839,7 @@
           <w:numId w:val="14"/>
         </w:numPr>
       </w:pPr>
-      <w:bookmarkStart w:id="1" w:name="_Toc119841996"/>
+      <w:bookmarkStart w:id="1" w:name="_Toc119946043"/>
       <w:r>
         <w:lastRenderedPageBreak/>
         <w:t>Vorbereitung</w:t>
@@ -2604,7 +2855,7 @@
         </w:numPr>
         <w:ind w:left="1134" w:hanging="567"/>
       </w:pPr>
-      <w:bookmarkStart w:id="2" w:name="_Toc119841997"/>
+      <w:bookmarkStart w:id="2" w:name="_Toc119946044"/>
       <w:r>
         <w:t>Aufgabenstellung</w:t>
       </w:r>
@@ -2817,7 +3068,7 @@
         </w:numPr>
         <w:ind w:left="1134" w:hanging="567"/>
       </w:pPr>
-      <w:bookmarkStart w:id="3" w:name="_Toc119841998"/>
+      <w:bookmarkStart w:id="3" w:name="_Toc119946045"/>
       <w:r>
         <w:t>Absicht und Ziele</w:t>
       </w:r>
@@ -2876,7 +3127,7 @@
         </w:numPr>
         <w:ind w:left="1134" w:hanging="567"/>
       </w:pPr>
-      <w:bookmarkStart w:id="4" w:name="_Toc119841999"/>
+      <w:bookmarkStart w:id="4" w:name="_Toc119946046"/>
       <w:r>
         <w:t>Lieferobjekte</w:t>
       </w:r>
@@ -2941,7 +3192,7 @@
         </w:numPr>
         <w:ind w:left="1134" w:hanging="567"/>
       </w:pPr>
-      <w:bookmarkStart w:id="5" w:name="_Toc119842000"/>
+      <w:bookmarkStart w:id="5" w:name="_Toc119946047"/>
       <w:r>
         <w:t>Methodisches vorgehen (Planung und Arbeitsfortschritt)</w:t>
       </w:r>
@@ -3091,7 +3342,7 @@
         </w:numPr>
         <w:ind w:left="1134" w:hanging="567"/>
       </w:pPr>
-      <w:bookmarkStart w:id="6" w:name="_Toc119842001"/>
+      <w:bookmarkStart w:id="6" w:name="_Toc119946048"/>
       <w:r>
         <w:lastRenderedPageBreak/>
         <w:t>Roadmap: Milestones und Delivery</w:t>
@@ -3311,14 +3562,14 @@
         </w:numPr>
         <w:ind w:left="1134" w:hanging="567"/>
       </w:pPr>
-      <w:bookmarkStart w:id="7" w:name="_Toc119842002"/>
+      <w:bookmarkStart w:id="7" w:name="_Toc119946049"/>
       <w:r>
         <w:t>Tool Entscheid</w:t>
       </w:r>
       <w:bookmarkEnd w:id="7"/>
     </w:p>
     <w:p>
-      <w:bookmarkStart w:id="8" w:name="_Toc119842003"/>
+      <w:bookmarkStart w:id="8" w:name="_Toc119946050"/>
       <w:r>
         <w:rPr>
           <w:rStyle w:val="Heading3Char"/>
@@ -3336,7 +3587,7 @@
       </w:r>
     </w:p>
     <w:p>
-      <w:bookmarkStart w:id="9" w:name="_Toc119842004"/>
+      <w:bookmarkStart w:id="9" w:name="_Toc119946051"/>
       <w:r>
         <w:rPr>
           <w:rStyle w:val="Heading3Char"/>
@@ -3499,7 +3750,7 @@
           <w:rFonts w:ascii="Calibri Light" w:hAnsi="Calibri Light" w:cs="Times New Roman"/>
         </w:rPr>
       </w:pPr>
-      <w:bookmarkStart w:id="10" w:name="_Toc119842005"/>
+      <w:bookmarkStart w:id="10" w:name="_Toc119946052"/>
       <w:r>
         <w:t>Fragen</w:t>
       </w:r>
@@ -3513,7 +3764,7 @@
           <w:color w:val="1F3763"/>
         </w:rPr>
       </w:pPr>
-      <w:bookmarkStart w:id="11" w:name="_Toc119842006"/>
+      <w:bookmarkStart w:id="11" w:name="_Toc119946053"/>
       <w:r>
         <w:t xml:space="preserve">Was ist </w:t>
       </w:r>
@@ -3564,7 +3815,7 @@
           <w:color w:val="1F3763"/>
         </w:rPr>
       </w:pPr>
-      <w:bookmarkStart w:id="12" w:name="_Toc119842007"/>
+      <w:bookmarkStart w:id="12" w:name="_Toc119946054"/>
       <w:r>
         <w:t>Wie kann dies mit dem ARMv8 gemacht werden?</w:t>
       </w:r>
@@ -3657,7 +3908,7 @@
       <w:pPr>
         <w:pStyle w:val="Heading3"/>
       </w:pPr>
-      <w:bookmarkStart w:id="13" w:name="_Toc119842008"/>
+      <w:bookmarkStart w:id="13" w:name="_Toc119946055"/>
       <w:r>
         <w:t>Was geht nicht?</w:t>
       </w:r>
@@ -3734,7 +3985,7 @@
           <w:color w:val="1F3763"/>
         </w:rPr>
       </w:pPr>
-      <w:bookmarkStart w:id="14" w:name="_Toc119842009"/>
+      <w:bookmarkStart w:id="14" w:name="_Toc119946056"/>
       <w:r>
         <w:t>Wie sieht der Prozess zur Erstellung eines Assembler-Programms und</w:t>
       </w:r>
@@ -3934,7 +4185,7 @@
           <w:color w:val="1F3763"/>
         </w:rPr>
       </w:pPr>
-      <w:bookmarkStart w:id="15" w:name="_Toc119842010"/>
+      <w:bookmarkStart w:id="15" w:name="_Toc119946057"/>
       <w:r>
         <w:t xml:space="preserve">Welche Tools werden dazu benötigt (vgl. </w:t>
       </w:r>
@@ -4241,7 +4492,7 @@
           <w:numId w:val="14"/>
         </w:numPr>
       </w:pPr>
-      <w:bookmarkStart w:id="16" w:name="_Toc119842011"/>
+      <w:bookmarkStart w:id="16" w:name="_Toc119946058"/>
       <w:r>
         <w:lastRenderedPageBreak/>
         <w:t>Umsetzung</w:t>
@@ -4257,7 +4508,7 @@
         </w:numPr>
         <w:ind w:left="1134" w:hanging="567"/>
       </w:pPr>
-      <w:bookmarkStart w:id="17" w:name="_Toc119842012"/>
+      <w:bookmarkStart w:id="17" w:name="_Toc119946059"/>
       <w:r>
         <w:t>Vorbereitung</w:t>
       </w:r>
@@ -4416,14 +4667,27 @@
       <w:r>
         <w:t xml:space="preserve">Abbildung </w:t>
       </w:r>
-      <w:fldSimple w:instr=" SEQ Abbildung \* ARABIC ">
-        <w:r>
-          <w:rPr>
-            <w:noProof/>
-          </w:rPr>
-          <w:t>1</w:t>
-        </w:r>
-      </w:fldSimple>
+      <w:r>
+        <w:fldChar w:fldCharType="begin"/>
+      </w:r>
+      <w:r>
+        <w:instrText xml:space="preserve"> SEQ Abbildung \* ARABIC </w:instrText>
+      </w:r>
+      <w:r>
+        <w:fldChar w:fldCharType="separate"/>
+      </w:r>
+      <w:r>
+        <w:rPr>
+          <w:noProof/>
+        </w:rPr>
+        <w:t>1</w:t>
+      </w:r>
+      <w:r>
+        <w:rPr>
+          <w:noProof/>
+        </w:rPr>
+        <w:fldChar w:fldCharType="end"/>
+      </w:r>
       <w:r>
         <w:t>: Unser Setup auf dem GPIO Extension Board</w:t>
       </w:r>
@@ -4468,7 +4732,7 @@
         </w:numPr>
         <w:ind w:left="1134" w:hanging="567"/>
       </w:pPr>
-      <w:bookmarkStart w:id="18" w:name="_Toc119842013"/>
+      <w:bookmarkStart w:id="18" w:name="_Toc119946060"/>
       <w:r>
         <w:lastRenderedPageBreak/>
         <w:t>Der Code</w:t>
@@ -4555,7 +4819,7 @@
         </w:numPr>
         <w:ind w:left="1134" w:hanging="567"/>
       </w:pPr>
-      <w:bookmarkStart w:id="19" w:name="_Toc119842014"/>
+      <w:bookmarkStart w:id="19" w:name="_Toc119946061"/>
       <w:r>
         <w:t>Code übersetzten</w:t>
       </w:r>
@@ -4602,7 +4866,6 @@
         <w:t xml:space="preserve"> Sofern der Code korrekt ist und beim Kompilieren keine Fehler aufgetreten sind, sollte die LED am Raspberry nun im zuvor festgelegten Morsecode blinken.</w:t>
       </w:r>
     </w:p>
-    <w:p/>
     <w:p>
       <w:pPr>
         <w:pStyle w:val="Heading1"/>
@@ -4611,7 +4874,7 @@
           <w:numId w:val="14"/>
         </w:numPr>
       </w:pPr>
-      <w:bookmarkStart w:id="20" w:name="_Toc119842015"/>
+      <w:bookmarkStart w:id="20" w:name="_Toc119946062"/>
       <w:r>
         <w:t>Schlusswort</w:t>
       </w:r>
@@ -4625,7 +4888,13 @@
         <w:t xml:space="preserve">zu Beginn sehr schwergefallen. Obwohl wir beide über gewisse Programmierkenntnisse verfügen, </w:t>
       </w:r>
       <w:r>
-        <w:t xml:space="preserve">war der einstieg in eine solch Systemnahe Sprache schwierig. Nach und nach haben wir uns besser </w:t>
+        <w:t xml:space="preserve">war der </w:t>
+      </w:r>
+      <w:r>
+        <w:t>Einstieg</w:t>
+      </w:r>
+      <w:r>
+        <w:t xml:space="preserve"> in eine solch Systemnahe Sprache schwierig. Nach und nach haben wir uns besser </w:t>
       </w:r>
       <w:r>
         <w:t>zurechtgefunden</w:t>
@@ -4639,16 +4908,86 @@
     </w:p>
     <w:p>
       <w:pPr>
+        <w:pStyle w:val="Heading1"/>
+        <w:numPr>
+          <w:ilvl w:val="0"/>
+          <w:numId w:val="14"/>
+        </w:numPr>
+        <w:rPr>
+          <w:rFonts w:eastAsia="Calibri"/>
+        </w:rPr>
+      </w:pPr>
+      <w:bookmarkStart w:id="21" w:name="_Toc119946063"/>
+      <w:r>
+        <w:rPr>
+          <w:rFonts w:eastAsia="Calibri"/>
+        </w:rPr>
+        <w:t>Anhang</w:t>
+      </w:r>
+      <w:bookmarkEnd w:id="21"/>
+    </w:p>
+    <w:p>
+      <w:pPr>
+        <w:pStyle w:val="Heading2"/>
+        <w:numPr>
+          <w:ilvl w:val="1"/>
+          <w:numId w:val="14"/>
+        </w:numPr>
+        <w:ind w:left="1134" w:hanging="567"/>
+      </w:pPr>
+      <w:bookmarkStart w:id="22" w:name="_Toc119946064"/>
+      <w:r>
+        <w:t>Code</w:t>
+      </w:r>
+      <w:bookmarkEnd w:id="22"/>
+    </w:p>
+    <w:p>
+      <w:hyperlink r:id="rId19" w:history="1">
+        <w:r>
+          <w:rPr>
+            <w:rStyle w:val="Hyperlink"/>
+          </w:rPr>
+          <w:t>https://github.com/bailuk/raspberry/blob/main/src/led-blink.s</w:t>
+        </w:r>
+      </w:hyperlink>
+    </w:p>
+    <w:p>
+      <w:pPr>
+        <w:pStyle w:val="Heading2"/>
+        <w:numPr>
+          <w:ilvl w:val="1"/>
+          <w:numId w:val="14"/>
+        </w:numPr>
+        <w:ind w:left="1134" w:hanging="567"/>
+      </w:pPr>
+      <w:bookmarkStart w:id="23" w:name="_Toc119946065"/>
+      <w:r>
+        <w:t>Präsentation</w:t>
+      </w:r>
+      <w:bookmarkEnd w:id="23"/>
+    </w:p>
+    <w:p>
+      <w:hyperlink r:id="rId20" w:history="1">
+        <w:r>
+          <w:rPr>
+            <w:rStyle w:val="Hyperlink"/>
+          </w:rPr>
+          <w:t>https://github.com/bailuk/raspberry/blob/main/doc/GTI_Projektarbeit_Praesentation_Team3.pptx</w:t>
+        </w:r>
+      </w:hyperlink>
+    </w:p>
+    <w:p>
+      <w:pPr>
         <w:rPr>
           <w:rFonts w:ascii="Calibri" w:eastAsia="Calibri" w:hAnsi="Calibri" w:cs="Calibri"/>
         </w:rPr>
       </w:pPr>
     </w:p>
     <w:sectPr>
-      <w:headerReference w:type="default" r:id="rId19"/>
-      <w:footerReference w:type="default" r:id="rId20"/>
-      <w:headerReference w:type="first" r:id="rId21"/>
-      <w:footerReference w:type="first" r:id="rId22"/>
+      <w:headerReference w:type="default" r:id="rId21"/>
+      <w:footerReference w:type="default" r:id="rId22"/>
+      <w:headerReference w:type="first" r:id="rId23"/>
+      <w:footerReference w:type="first" r:id="rId24"/>
       <w:pgSz w:w="11906" w:h="16838"/>
       <w:pgMar w:top="1440" w:right="1440" w:bottom="1440" w:left="1440" w:header="708" w:footer="708" w:gutter="0"/>
       <w:pgNumType w:start="0"/>
@@ -5154,6 +5493,92 @@
     </w:lvl>
   </w:abstractNum>
   <w:abstractNum w:abstractNumId="2" w15:restartNumberingAfterBreak="0">
+    <w:nsid w:val="02F51FDC"/>
+    <w:multiLevelType w:val="multilevel"/>
+    <w:tmpl w:val="E222E052"/>
+    <w:lvl w:ilvl="0">
+      <w:start w:val="1"/>
+      <w:numFmt w:val="decimal"/>
+      <w:lvlText w:val="%1."/>
+      <w:lvlJc w:val="left"/>
+      <w:pPr>
+        <w:ind w:left="1068" w:hanging="360"/>
+      </w:pPr>
+    </w:lvl>
+    <w:lvl w:ilvl="1">
+      <w:start w:val="1"/>
+      <w:numFmt w:val="decimal"/>
+      <w:lvlText w:val="%1.%2."/>
+      <w:lvlJc w:val="left"/>
+      <w:pPr>
+        <w:ind w:left="1788" w:hanging="360"/>
+      </w:pPr>
+    </w:lvl>
+    <w:lvl w:ilvl="2">
+      <w:start w:val="1"/>
+      <w:numFmt w:val="decimal"/>
+      <w:lvlText w:val="%1.%2.%3."/>
+      <w:lvlJc w:val="left"/>
+      <w:pPr>
+        <w:ind w:left="2508" w:hanging="180"/>
+      </w:pPr>
+    </w:lvl>
+    <w:lvl w:ilvl="3">
+      <w:start w:val="1"/>
+      <w:numFmt w:val="decimal"/>
+      <w:lvlText w:val="%1.%2.%3.%4."/>
+      <w:lvlJc w:val="left"/>
+      <w:pPr>
+        <w:ind w:left="3228" w:hanging="360"/>
+      </w:pPr>
+    </w:lvl>
+    <w:lvl w:ilvl="4">
+      <w:start w:val="1"/>
+      <w:numFmt w:val="decimal"/>
+      <w:lvlText w:val="%1.%2.%3.%4.%5."/>
+      <w:lvlJc w:val="left"/>
+      <w:pPr>
+        <w:ind w:left="3948" w:hanging="360"/>
+      </w:pPr>
+    </w:lvl>
+    <w:lvl w:ilvl="5">
+      <w:start w:val="1"/>
+      <w:numFmt w:val="decimal"/>
+      <w:lvlText w:val="%1.%2.%3.%4.%5.%6."/>
+      <w:lvlJc w:val="left"/>
+      <w:pPr>
+        <w:ind w:left="4668" w:hanging="180"/>
+      </w:pPr>
+    </w:lvl>
+    <w:lvl w:ilvl="6">
+      <w:start w:val="1"/>
+      <w:numFmt w:val="decimal"/>
+      <w:lvlText w:val="%1.%2.%3.%4.%5.%6.%7."/>
+      <w:lvlJc w:val="left"/>
+      <w:pPr>
+        <w:ind w:left="5388" w:hanging="360"/>
+      </w:pPr>
+    </w:lvl>
+    <w:lvl w:ilvl="7">
+      <w:start w:val="1"/>
+      <w:numFmt w:val="decimal"/>
+      <w:lvlText w:val="%1.%2.%3.%4.%5.%6.%7.%8."/>
+      <w:lvlJc w:val="left"/>
+      <w:pPr>
+        <w:ind w:left="6108" w:hanging="360"/>
+      </w:pPr>
+    </w:lvl>
+    <w:lvl w:ilvl="8">
+      <w:start w:val="1"/>
+      <w:numFmt w:val="decimal"/>
+      <w:lvlText w:val="%1.%2.%3.%4.%5.%6.%7.%8.%9."/>
+      <w:lvlJc w:val="left"/>
+      <w:pPr>
+        <w:ind w:left="6828" w:hanging="180"/>
+      </w:pPr>
+    </w:lvl>
+  </w:abstractNum>
+  <w:abstractNum w:abstractNumId="3" w15:restartNumberingAfterBreak="0">
     <w:nsid w:val="03016E49"/>
     <w:multiLevelType w:val="hybridMultilevel"/>
     <w:tmpl w:val="47121288"/>
@@ -5239,7 +5664,7 @@
       </w:pPr>
     </w:lvl>
   </w:abstractNum>
-  <w:abstractNum w:abstractNumId="3" w15:restartNumberingAfterBreak="0">
+  <w:abstractNum w:abstractNumId="4" w15:restartNumberingAfterBreak="0">
     <w:nsid w:val="04821ADD"/>
     <w:multiLevelType w:val="hybridMultilevel"/>
     <w:tmpl w:val="FDF8DB4E"/>
@@ -5351,7 +5776,7 @@
       </w:rPr>
     </w:lvl>
   </w:abstractNum>
-  <w:abstractNum w:abstractNumId="4" w15:restartNumberingAfterBreak="0">
+  <w:abstractNum w:abstractNumId="5" w15:restartNumberingAfterBreak="0">
     <w:nsid w:val="07422BA3"/>
     <w:multiLevelType w:val="hybridMultilevel"/>
     <w:tmpl w:val="79B6DEBE"/>
@@ -5464,7 +5889,7 @@
       </w:rPr>
     </w:lvl>
   </w:abstractNum>
-  <w:abstractNum w:abstractNumId="5" w15:restartNumberingAfterBreak="0">
+  <w:abstractNum w:abstractNumId="6" w15:restartNumberingAfterBreak="0">
     <w:nsid w:val="08513760"/>
     <w:multiLevelType w:val="multilevel"/>
     <w:tmpl w:val="0807001D"/>
@@ -5550,7 +5975,7 @@
       </w:pPr>
     </w:lvl>
   </w:abstractNum>
-  <w:abstractNum w:abstractNumId="6" w15:restartNumberingAfterBreak="0">
+  <w:abstractNum w:abstractNumId="7" w15:restartNumberingAfterBreak="0">
     <w:nsid w:val="0C3209D8"/>
     <w:multiLevelType w:val="multilevel"/>
     <w:tmpl w:val="E222E052"/>
@@ -5636,7 +6061,7 @@
       </w:pPr>
     </w:lvl>
   </w:abstractNum>
-  <w:abstractNum w:abstractNumId="7" w15:restartNumberingAfterBreak="0">
+  <w:abstractNum w:abstractNumId="8" w15:restartNumberingAfterBreak="0">
     <w:nsid w:val="0CAE1984"/>
     <w:multiLevelType w:val="multilevel"/>
     <w:tmpl w:val="970C17BC"/>
@@ -5722,7 +6147,7 @@
       </w:pPr>
     </w:lvl>
   </w:abstractNum>
-  <w:abstractNum w:abstractNumId="8" w15:restartNumberingAfterBreak="0">
+  <w:abstractNum w:abstractNumId="9" w15:restartNumberingAfterBreak="0">
     <w:nsid w:val="1D5F047A"/>
     <w:multiLevelType w:val="multilevel"/>
     <w:tmpl w:val="0807001F"/>
@@ -5808,7 +6233,7 @@
       </w:pPr>
     </w:lvl>
   </w:abstractNum>
-  <w:abstractNum w:abstractNumId="9" w15:restartNumberingAfterBreak="0">
+  <w:abstractNum w:abstractNumId="10" w15:restartNumberingAfterBreak="0">
     <w:nsid w:val="22D869F4"/>
     <w:multiLevelType w:val="hybridMultilevel"/>
     <w:tmpl w:val="2138EB84"/>
@@ -5921,7 +6346,7 @@
       </w:rPr>
     </w:lvl>
   </w:abstractNum>
-  <w:abstractNum w:abstractNumId="10" w15:restartNumberingAfterBreak="0">
+  <w:abstractNum w:abstractNumId="11" w15:restartNumberingAfterBreak="0">
     <w:nsid w:val="2894D1EC"/>
     <w:multiLevelType w:val="hybridMultilevel"/>
     <w:tmpl w:val="489CEFE6"/>
@@ -6034,7 +6459,7 @@
       </w:rPr>
     </w:lvl>
   </w:abstractNum>
-  <w:abstractNum w:abstractNumId="11" w15:restartNumberingAfterBreak="0">
+  <w:abstractNum w:abstractNumId="12" w15:restartNumberingAfterBreak="0">
     <w:nsid w:val="28EB6F96"/>
     <w:multiLevelType w:val="multilevel"/>
     <w:tmpl w:val="0807001F"/>
@@ -6147,7 +6572,7 @@
       </w:rPr>
     </w:lvl>
   </w:abstractNum>
-  <w:abstractNum w:abstractNumId="12" w15:restartNumberingAfterBreak="0">
+  <w:abstractNum w:abstractNumId="13" w15:restartNumberingAfterBreak="0">
     <w:nsid w:val="2AF96889"/>
     <w:multiLevelType w:val="multilevel"/>
     <w:tmpl w:val="E222E052"/>
@@ -6233,7 +6658,7 @@
       </w:pPr>
     </w:lvl>
   </w:abstractNum>
-  <w:abstractNum w:abstractNumId="13" w15:restartNumberingAfterBreak="0">
+  <w:abstractNum w:abstractNumId="14" w15:restartNumberingAfterBreak="0">
     <w:nsid w:val="2DFCCC1C"/>
     <w:multiLevelType w:val="hybridMultilevel"/>
     <w:tmpl w:val="5E82211E"/>
@@ -6319,7 +6744,7 @@
       </w:pPr>
     </w:lvl>
   </w:abstractNum>
-  <w:abstractNum w:abstractNumId="14" w15:restartNumberingAfterBreak="0">
+  <w:abstractNum w:abstractNumId="15" w15:restartNumberingAfterBreak="0">
     <w:nsid w:val="324CD1A4"/>
     <w:multiLevelType w:val="hybridMultilevel"/>
     <w:tmpl w:val="AF6095BA"/>
@@ -6405,7 +6830,7 @@
       </w:pPr>
     </w:lvl>
   </w:abstractNum>
-  <w:abstractNum w:abstractNumId="15" w15:restartNumberingAfterBreak="0">
+  <w:abstractNum w:abstractNumId="16" w15:restartNumberingAfterBreak="0">
     <w:nsid w:val="340022B3"/>
     <w:multiLevelType w:val="hybridMultilevel"/>
     <w:tmpl w:val="80A234B8"/>
@@ -6517,7 +6942,7 @@
       </w:rPr>
     </w:lvl>
   </w:abstractNum>
-  <w:abstractNum w:abstractNumId="16" w15:restartNumberingAfterBreak="0">
+  <w:abstractNum w:abstractNumId="17" w15:restartNumberingAfterBreak="0">
     <w:nsid w:val="3978406B"/>
     <w:multiLevelType w:val="multilevel"/>
     <w:tmpl w:val="E0D2593A"/>
@@ -6603,7 +7028,7 @@
       </w:pPr>
     </w:lvl>
   </w:abstractNum>
-  <w:abstractNum w:abstractNumId="17" w15:restartNumberingAfterBreak="0">
+  <w:abstractNum w:abstractNumId="18" w15:restartNumberingAfterBreak="0">
     <w:nsid w:val="3A9DFF96"/>
     <w:multiLevelType w:val="hybridMultilevel"/>
     <w:tmpl w:val="CDBAE3AC"/>
@@ -6716,7 +7141,7 @@
       </w:rPr>
     </w:lvl>
   </w:abstractNum>
-  <w:abstractNum w:abstractNumId="18" w15:restartNumberingAfterBreak="0">
+  <w:abstractNum w:abstractNumId="19" w15:restartNumberingAfterBreak="0">
     <w:nsid w:val="3C714054"/>
     <w:multiLevelType w:val="hybridMultilevel"/>
     <w:tmpl w:val="19ECBE62"/>
@@ -6802,7 +7227,7 @@
       </w:pPr>
     </w:lvl>
   </w:abstractNum>
-  <w:abstractNum w:abstractNumId="19" w15:restartNumberingAfterBreak="0">
+  <w:abstractNum w:abstractNumId="20" w15:restartNumberingAfterBreak="0">
     <w:nsid w:val="3FC52521"/>
     <w:multiLevelType w:val="hybridMultilevel"/>
     <w:tmpl w:val="21A652FE"/>
@@ -6888,7 +7313,7 @@
       </w:pPr>
     </w:lvl>
   </w:abstractNum>
-  <w:abstractNum w:abstractNumId="20" w15:restartNumberingAfterBreak="0">
+  <w:abstractNum w:abstractNumId="21" w15:restartNumberingAfterBreak="0">
     <w:nsid w:val="42283439"/>
     <w:multiLevelType w:val="multilevel"/>
     <w:tmpl w:val="0807001F"/>
@@ -6974,7 +7399,7 @@
       </w:pPr>
     </w:lvl>
   </w:abstractNum>
-  <w:abstractNum w:abstractNumId="21" w15:restartNumberingAfterBreak="0">
+  <w:abstractNum w:abstractNumId="22" w15:restartNumberingAfterBreak="0">
     <w:nsid w:val="433D4775"/>
     <w:multiLevelType w:val="multilevel"/>
     <w:tmpl w:val="0807001F"/>
@@ -7060,7 +7485,7 @@
       </w:pPr>
     </w:lvl>
   </w:abstractNum>
-  <w:abstractNum w:abstractNumId="22" w15:restartNumberingAfterBreak="0">
+  <w:abstractNum w:abstractNumId="23" w15:restartNumberingAfterBreak="0">
     <w:nsid w:val="4666EC7B"/>
     <w:multiLevelType w:val="hybridMultilevel"/>
     <w:tmpl w:val="8C3AFB30"/>
@@ -7173,7 +7598,179 @@
       </w:rPr>
     </w:lvl>
   </w:abstractNum>
-  <w:abstractNum w:abstractNumId="23" w15:restartNumberingAfterBreak="0">
+  <w:abstractNum w:abstractNumId="24" w15:restartNumberingAfterBreak="0">
+    <w:nsid w:val="48BF7E31"/>
+    <w:multiLevelType w:val="hybridMultilevel"/>
+    <w:tmpl w:val="025CF24C"/>
+    <w:lvl w:ilvl="0" w:tplc="0807000F">
+      <w:start w:val="1"/>
+      <w:numFmt w:val="decimal"/>
+      <w:lvlText w:val="%1."/>
+      <w:lvlJc w:val="left"/>
+      <w:pPr>
+        <w:ind w:left="720" w:hanging="360"/>
+      </w:pPr>
+    </w:lvl>
+    <w:lvl w:ilvl="1" w:tplc="08070019" w:tentative="1">
+      <w:start w:val="1"/>
+      <w:numFmt w:val="lowerLetter"/>
+      <w:lvlText w:val="%2."/>
+      <w:lvlJc w:val="left"/>
+      <w:pPr>
+        <w:ind w:left="1440" w:hanging="360"/>
+      </w:pPr>
+    </w:lvl>
+    <w:lvl w:ilvl="2" w:tplc="0807001B" w:tentative="1">
+      <w:start w:val="1"/>
+      <w:numFmt w:val="lowerRoman"/>
+      <w:lvlText w:val="%3."/>
+      <w:lvlJc w:val="right"/>
+      <w:pPr>
+        <w:ind w:left="2160" w:hanging="180"/>
+      </w:pPr>
+    </w:lvl>
+    <w:lvl w:ilvl="3" w:tplc="0807000F" w:tentative="1">
+      <w:start w:val="1"/>
+      <w:numFmt w:val="decimal"/>
+      <w:lvlText w:val="%4."/>
+      <w:lvlJc w:val="left"/>
+      <w:pPr>
+        <w:ind w:left="2880" w:hanging="360"/>
+      </w:pPr>
+    </w:lvl>
+    <w:lvl w:ilvl="4" w:tplc="08070019" w:tentative="1">
+      <w:start w:val="1"/>
+      <w:numFmt w:val="lowerLetter"/>
+      <w:lvlText w:val="%5."/>
+      <w:lvlJc w:val="left"/>
+      <w:pPr>
+        <w:ind w:left="3600" w:hanging="360"/>
+      </w:pPr>
+    </w:lvl>
+    <w:lvl w:ilvl="5" w:tplc="0807001B" w:tentative="1">
+      <w:start w:val="1"/>
+      <w:numFmt w:val="lowerRoman"/>
+      <w:lvlText w:val="%6."/>
+      <w:lvlJc w:val="right"/>
+      <w:pPr>
+        <w:ind w:left="4320" w:hanging="180"/>
+      </w:pPr>
+    </w:lvl>
+    <w:lvl w:ilvl="6" w:tplc="0807000F" w:tentative="1">
+      <w:start w:val="1"/>
+      <w:numFmt w:val="decimal"/>
+      <w:lvlText w:val="%7."/>
+      <w:lvlJc w:val="left"/>
+      <w:pPr>
+        <w:ind w:left="5040" w:hanging="360"/>
+      </w:pPr>
+    </w:lvl>
+    <w:lvl w:ilvl="7" w:tplc="08070019" w:tentative="1">
+      <w:start w:val="1"/>
+      <w:numFmt w:val="lowerLetter"/>
+      <w:lvlText w:val="%8."/>
+      <w:lvlJc w:val="left"/>
+      <w:pPr>
+        <w:ind w:left="5760" w:hanging="360"/>
+      </w:pPr>
+    </w:lvl>
+    <w:lvl w:ilvl="8" w:tplc="0807001B" w:tentative="1">
+      <w:start w:val="1"/>
+      <w:numFmt w:val="lowerRoman"/>
+      <w:lvlText w:val="%9."/>
+      <w:lvlJc w:val="right"/>
+      <w:pPr>
+        <w:ind w:left="6480" w:hanging="180"/>
+      </w:pPr>
+    </w:lvl>
+  </w:abstractNum>
+  <w:abstractNum w:abstractNumId="25" w15:restartNumberingAfterBreak="0">
+    <w:nsid w:val="49D8354C"/>
+    <w:multiLevelType w:val="multilevel"/>
+    <w:tmpl w:val="E222E052"/>
+    <w:lvl w:ilvl="0">
+      <w:start w:val="1"/>
+      <w:numFmt w:val="decimal"/>
+      <w:lvlText w:val="%1."/>
+      <w:lvlJc w:val="left"/>
+      <w:pPr>
+        <w:ind w:left="360" w:hanging="360"/>
+      </w:pPr>
+    </w:lvl>
+    <w:lvl w:ilvl="1">
+      <w:start w:val="1"/>
+      <w:numFmt w:val="decimal"/>
+      <w:lvlText w:val="%1.%2."/>
+      <w:lvlJc w:val="left"/>
+      <w:pPr>
+        <w:ind w:left="1080" w:hanging="360"/>
+      </w:pPr>
+    </w:lvl>
+    <w:lvl w:ilvl="2">
+      <w:start w:val="1"/>
+      <w:numFmt w:val="decimal"/>
+      <w:lvlText w:val="%1.%2.%3."/>
+      <w:lvlJc w:val="left"/>
+      <w:pPr>
+        <w:ind w:left="1800" w:hanging="180"/>
+      </w:pPr>
+    </w:lvl>
+    <w:lvl w:ilvl="3">
+      <w:start w:val="1"/>
+      <w:numFmt w:val="decimal"/>
+      <w:lvlText w:val="%1.%2.%3.%4."/>
+      <w:lvlJc w:val="left"/>
+      <w:pPr>
+        <w:ind w:left="2520" w:hanging="360"/>
+      </w:pPr>
+    </w:lvl>
+    <w:lvl w:ilvl="4">
+      <w:start w:val="1"/>
+      <w:numFmt w:val="decimal"/>
+      <w:lvlText w:val="%1.%2.%3.%4.%5."/>
+      <w:lvlJc w:val="left"/>
+      <w:pPr>
+        <w:ind w:left="3240" w:hanging="360"/>
+      </w:pPr>
+    </w:lvl>
+    <w:lvl w:ilvl="5">
+      <w:start w:val="1"/>
+      <w:numFmt w:val="decimal"/>
+      <w:lvlText w:val="%1.%2.%3.%4.%5.%6."/>
+      <w:lvlJc w:val="left"/>
+      <w:pPr>
+        <w:ind w:left="3960" w:hanging="180"/>
+      </w:pPr>
+    </w:lvl>
+    <w:lvl w:ilvl="6">
+      <w:start w:val="1"/>
+      <w:numFmt w:val="decimal"/>
+      <w:lvlText w:val="%1.%2.%3.%4.%5.%6.%7."/>
+      <w:lvlJc w:val="left"/>
+      <w:pPr>
+        <w:ind w:left="4680" w:hanging="360"/>
+      </w:pPr>
+    </w:lvl>
+    <w:lvl w:ilvl="7">
+      <w:start w:val="1"/>
+      <w:numFmt w:val="decimal"/>
+      <w:lvlText w:val="%1.%2.%3.%4.%5.%6.%7.%8."/>
+      <w:lvlJc w:val="left"/>
+      <w:pPr>
+        <w:ind w:left="5400" w:hanging="360"/>
+      </w:pPr>
+    </w:lvl>
+    <w:lvl w:ilvl="8">
+      <w:start w:val="1"/>
+      <w:numFmt w:val="decimal"/>
+      <w:lvlText w:val="%1.%2.%3.%4.%5.%6.%7.%8.%9."/>
+      <w:lvlJc w:val="left"/>
+      <w:pPr>
+        <w:ind w:left="6120" w:hanging="180"/>
+      </w:pPr>
+    </w:lvl>
+  </w:abstractNum>
+  <w:abstractNum w:abstractNumId="26" w15:restartNumberingAfterBreak="0">
     <w:nsid w:val="4CB35243"/>
     <w:multiLevelType w:val="hybridMultilevel"/>
     <w:tmpl w:val="747AFB18"/>
@@ -7286,7 +7883,7 @@
       </w:rPr>
     </w:lvl>
   </w:abstractNum>
-  <w:abstractNum w:abstractNumId="24" w15:restartNumberingAfterBreak="0">
+  <w:abstractNum w:abstractNumId="27" w15:restartNumberingAfterBreak="0">
     <w:nsid w:val="51975F26"/>
     <w:multiLevelType w:val="multilevel"/>
     <w:tmpl w:val="0807001F"/>
@@ -7372,7 +7969,7 @@
       </w:pPr>
     </w:lvl>
   </w:abstractNum>
-  <w:abstractNum w:abstractNumId="25" w15:restartNumberingAfterBreak="0">
+  <w:abstractNum w:abstractNumId="28" w15:restartNumberingAfterBreak="0">
     <w:nsid w:val="5A6D4C3E"/>
     <w:multiLevelType w:val="hybridMultilevel"/>
     <w:tmpl w:val="62AE0EB6"/>
@@ -7485,7 +8082,7 @@
       </w:rPr>
     </w:lvl>
   </w:abstractNum>
-  <w:abstractNum w:abstractNumId="26" w15:restartNumberingAfterBreak="0">
+  <w:abstractNum w:abstractNumId="29" w15:restartNumberingAfterBreak="0">
     <w:nsid w:val="5B4FBE22"/>
     <w:multiLevelType w:val="hybridMultilevel"/>
     <w:tmpl w:val="99D6460E"/>
@@ -7571,7 +8168,7 @@
       </w:pPr>
     </w:lvl>
   </w:abstractNum>
-  <w:abstractNum w:abstractNumId="27" w15:restartNumberingAfterBreak="0">
+  <w:abstractNum w:abstractNumId="30" w15:restartNumberingAfterBreak="0">
     <w:nsid w:val="628B325E"/>
     <w:multiLevelType w:val="hybridMultilevel"/>
     <w:tmpl w:val="F18AE4CA"/>
@@ -7657,7 +8254,7 @@
       </w:pPr>
     </w:lvl>
   </w:abstractNum>
-  <w:abstractNum w:abstractNumId="28" w15:restartNumberingAfterBreak="0">
+  <w:abstractNum w:abstractNumId="31" w15:restartNumberingAfterBreak="0">
     <w:nsid w:val="66672B1C"/>
     <w:multiLevelType w:val="hybridMultilevel"/>
     <w:tmpl w:val="A2DA0ED0"/>
@@ -7770,7 +8367,7 @@
       </w:rPr>
     </w:lvl>
   </w:abstractNum>
-  <w:abstractNum w:abstractNumId="29" w15:restartNumberingAfterBreak="0">
+  <w:abstractNum w:abstractNumId="32" w15:restartNumberingAfterBreak="0">
     <w:nsid w:val="6C74F5D0"/>
     <w:multiLevelType w:val="hybridMultilevel"/>
     <w:tmpl w:val="7F069D52"/>
@@ -7856,7 +8453,7 @@
       </w:pPr>
     </w:lvl>
   </w:abstractNum>
-  <w:abstractNum w:abstractNumId="30" w15:restartNumberingAfterBreak="0">
+  <w:abstractNum w:abstractNumId="33" w15:restartNumberingAfterBreak="0">
     <w:nsid w:val="711884A2"/>
     <w:multiLevelType w:val="hybridMultilevel"/>
     <w:tmpl w:val="080E3C04"/>
@@ -7969,7 +8566,7 @@
       </w:rPr>
     </w:lvl>
   </w:abstractNum>
-  <w:abstractNum w:abstractNumId="31" w15:restartNumberingAfterBreak="0">
+  <w:abstractNum w:abstractNumId="34" w15:restartNumberingAfterBreak="0">
     <w:nsid w:val="778E70D7"/>
     <w:multiLevelType w:val="multilevel"/>
     <w:tmpl w:val="0807001F"/>
@@ -8055,7 +8652,7 @@
       </w:pPr>
     </w:lvl>
   </w:abstractNum>
-  <w:abstractNum w:abstractNumId="32" w15:restartNumberingAfterBreak="0">
+  <w:abstractNum w:abstractNumId="35" w15:restartNumberingAfterBreak="0">
     <w:nsid w:val="7D79ED49"/>
     <w:multiLevelType w:val="hybridMultilevel"/>
     <w:tmpl w:val="77A0A54A"/>
@@ -8169,103 +8766,112 @@
     </w:lvl>
   </w:abstractNum>
   <w:num w:numId="1" w16cid:durableId="115956491">
-    <w:abstractNumId w:val="30"/>
+    <w:abstractNumId w:val="33"/>
   </w:num>
   <w:num w:numId="2" w16cid:durableId="1791630861">
-    <w:abstractNumId w:val="31"/>
+    <w:abstractNumId w:val="34"/>
   </w:num>
   <w:num w:numId="3" w16cid:durableId="633102744">
+    <w:abstractNumId w:val="15"/>
+  </w:num>
+  <w:num w:numId="4" w16cid:durableId="2058697430">
     <w:abstractNumId w:val="14"/>
   </w:num>
-  <w:num w:numId="4" w16cid:durableId="2058697430">
-    <w:abstractNumId w:val="13"/>
-  </w:num>
   <w:num w:numId="5" w16cid:durableId="620067603">
-    <w:abstractNumId w:val="18"/>
+    <w:abstractNumId w:val="19"/>
   </w:num>
   <w:num w:numId="6" w16cid:durableId="880361709">
-    <w:abstractNumId w:val="22"/>
+    <w:abstractNumId w:val="23"/>
   </w:num>
   <w:num w:numId="7" w16cid:durableId="1971471835">
-    <w:abstractNumId w:val="28"/>
+    <w:abstractNumId w:val="31"/>
   </w:num>
   <w:num w:numId="8" w16cid:durableId="437020867">
     <w:abstractNumId w:val="1"/>
   </w:num>
   <w:num w:numId="9" w16cid:durableId="783109971">
+    <w:abstractNumId w:val="35"/>
+  </w:num>
+  <w:num w:numId="10" w16cid:durableId="1362393081">
+    <w:abstractNumId w:val="29"/>
+  </w:num>
+  <w:num w:numId="11" w16cid:durableId="2030721378">
+    <w:abstractNumId w:val="18"/>
+  </w:num>
+  <w:num w:numId="12" w16cid:durableId="2142529305">
+    <w:abstractNumId w:val="26"/>
+  </w:num>
+  <w:num w:numId="13" w16cid:durableId="2064481883">
     <w:abstractNumId w:val="32"/>
   </w:num>
-  <w:num w:numId="10" w16cid:durableId="1362393081">
-    <w:abstractNumId w:val="26"/>
+  <w:num w:numId="14" w16cid:durableId="1747923743">
+    <w:abstractNumId w:val="13"/>
   </w:num>
-  <w:num w:numId="11" w16cid:durableId="2030721378">
+  <w:num w:numId="15" w16cid:durableId="2117671465">
     <w:abstractNumId w:val="17"/>
   </w:num>
-  <w:num w:numId="12" w16cid:durableId="2142529305">
-    <w:abstractNumId w:val="23"/>
+  <w:num w:numId="16" w16cid:durableId="323050517">
+    <w:abstractNumId w:val="11"/>
   </w:num>
-  <w:num w:numId="13" w16cid:durableId="2064481883">
-    <w:abstractNumId w:val="29"/>
+  <w:num w:numId="17" w16cid:durableId="1768966008">
+    <w:abstractNumId w:val="16"/>
   </w:num>
-  <w:num w:numId="14" w16cid:durableId="1747923743">
+  <w:num w:numId="18" w16cid:durableId="479158523">
+    <w:abstractNumId w:val="4"/>
+  </w:num>
+  <w:num w:numId="19" w16cid:durableId="1930387351">
+    <w:abstractNumId w:val="30"/>
+  </w:num>
+  <w:num w:numId="20" w16cid:durableId="304701196">
+    <w:abstractNumId w:val="6"/>
+  </w:num>
+  <w:num w:numId="21" w16cid:durableId="40904597">
+    <w:abstractNumId w:val="8"/>
+  </w:num>
+  <w:num w:numId="22" w16cid:durableId="653870835">
     <w:abstractNumId w:val="12"/>
   </w:num>
-  <w:num w:numId="15" w16cid:durableId="2117671465">
-    <w:abstractNumId w:val="16"/>
+  <w:num w:numId="23" w16cid:durableId="771823291">
+    <w:abstractNumId w:val="21"/>
   </w:num>
-  <w:num w:numId="16" w16cid:durableId="323050517">
+  <w:num w:numId="24" w16cid:durableId="1741168812">
     <w:abstractNumId w:val="10"/>
   </w:num>
-  <w:num w:numId="17" w16cid:durableId="1768966008">
-    <w:abstractNumId w:val="15"/>
+  <w:num w:numId="25" w16cid:durableId="6755904">
+    <w:abstractNumId w:val="22"/>
   </w:num>
-  <w:num w:numId="18" w16cid:durableId="479158523">
-    <w:abstractNumId w:val="3"/>
-  </w:num>
-  <w:num w:numId="19" w16cid:durableId="1930387351">
+  <w:num w:numId="26" w16cid:durableId="100880811">
     <w:abstractNumId w:val="27"/>
   </w:num>
-  <w:num w:numId="20" w16cid:durableId="304701196">
-    <w:abstractNumId w:val="5"/>
-  </w:num>
-  <w:num w:numId="21" w16cid:durableId="40904597">
-    <w:abstractNumId w:val="7"/>
-  </w:num>
-  <w:num w:numId="22" w16cid:durableId="653870835">
-    <w:abstractNumId w:val="11"/>
-  </w:num>
-  <w:num w:numId="23" w16cid:durableId="771823291">
-    <w:abstractNumId w:val="20"/>
-  </w:num>
-  <w:num w:numId="24" w16cid:durableId="1741168812">
+  <w:num w:numId="27" w16cid:durableId="1143890670">
     <w:abstractNumId w:val="9"/>
-  </w:num>
-  <w:num w:numId="25" w16cid:durableId="6755904">
-    <w:abstractNumId w:val="21"/>
-  </w:num>
-  <w:num w:numId="26" w16cid:durableId="100880811">
-    <w:abstractNumId w:val="24"/>
-  </w:num>
-  <w:num w:numId="27" w16cid:durableId="1143890670">
-    <w:abstractNumId w:val="8"/>
   </w:num>
   <w:num w:numId="28" w16cid:durableId="913973976">
     <w:abstractNumId w:val="0"/>
   </w:num>
   <w:num w:numId="29" w16cid:durableId="1241601229">
-    <w:abstractNumId w:val="4"/>
+    <w:abstractNumId w:val="5"/>
   </w:num>
   <w:num w:numId="30" w16cid:durableId="470907584">
+    <w:abstractNumId w:val="28"/>
+  </w:num>
+  <w:num w:numId="31" w16cid:durableId="1806117748">
+    <w:abstractNumId w:val="20"/>
+  </w:num>
+  <w:num w:numId="32" w16cid:durableId="233207245">
+    <w:abstractNumId w:val="3"/>
+  </w:num>
+  <w:num w:numId="33" w16cid:durableId="316032231">
+    <w:abstractNumId w:val="7"/>
+  </w:num>
+  <w:num w:numId="34" w16cid:durableId="1445153114">
+    <w:abstractNumId w:val="24"/>
+  </w:num>
+  <w:num w:numId="35" w16cid:durableId="275646879">
     <w:abstractNumId w:val="25"/>
   </w:num>
-  <w:num w:numId="31" w16cid:durableId="1806117748">
-    <w:abstractNumId w:val="19"/>
-  </w:num>
-  <w:num w:numId="32" w16cid:durableId="233207245">
+  <w:num w:numId="36" w16cid:durableId="734163348">
     <w:abstractNumId w:val="2"/>
-  </w:num>
-  <w:num w:numId="33" w16cid:durableId="316032231">
-    <w:abstractNumId w:val="6"/>
   </w:num>
 </w:numbering>
 </file>

</xml_diff>

<commit_message>
Update PP & Docs
</commit_message>
<xml_diff>
--- a/doc/GTI_Projektarbeit_Bericht_Team3.docx
+++ b/doc/GTI_Projektarbeit_Bericht_Team3.docx
@@ -221,7 +221,7 @@
                                 <a:avLst/>
                               </a:prstGeom>
                               <a:blipFill>
-                                <a:blip r:embed="rId8"/>
+                                <a:blip r:embed="rId9"/>
                                 <a:stretch>
                                   <a:fillRect r="-7574"/>
                                 </a:stretch>
@@ -273,7 +273,7 @@
                       <v:path arrowok="t" o:connecttype="custom" o:connectlocs="0,0;7315200,0;7315200,1130373;3620757,733885;0,1092249;0,0" o:connectangles="0,0,0,0,0,0"/>
                     </v:shape>
                     <v:rect id="Rechteck 151" style="position:absolute;width:73152;height:12161;visibility:visible;mso-wrap-style:square;v-text-anchor:middle" o:spid="_x0000_s1028" stroked="f" strokeweight="1pt" o:gfxdata="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">
-                      <v:fill type="frame" o:title="" recolor="t" rotate="t" r:id="rId9"/>
+                      <v:fill type="frame" o:title="" recolor="t" rotate="t" r:id="rId10"/>
                     </v:rect>
                     <w10:wrap anchorx="page" anchory="page"/>
                   </v:group>
@@ -3041,7 +3041,7 @@
         </w:rPr>
         <w:t xml:space="preserve"> </w:t>
       </w:r>
-      <w:hyperlink r:id="rId10" w:history="1">
+      <w:hyperlink r:id="rId11" w:history="1">
         <w:r>
           <w:rPr>
             <w:rStyle w:val="Hyperlink"/>
@@ -3293,7 +3293,7 @@
         <w:rPr>
           <w:rFonts w:ascii="Calibri" w:eastAsia="Calibri" w:hAnsi="Calibri" w:cs="Calibri"/>
         </w:rPr>
-        <w:t xml:space="preserve">Programm Ablauf als Programmablaufplan zeichnen. </w:t>
+        <w:t>Programm Ablauf als Programmablaufplan zeichnen</w:t>
       </w:r>
     </w:p>
     <w:p>
@@ -3309,7 +3309,7 @@
         <w:rPr>
           <w:rFonts w:ascii="Calibri" w:eastAsia="Calibri" w:hAnsi="Calibri" w:cs="Calibri"/>
         </w:rPr>
-        <w:t xml:space="preserve">Programm umsetzen und testen </w:t>
+        <w:t>Programm umsetzen und testen</w:t>
       </w:r>
     </w:p>
     <w:p>
@@ -3325,7 +3325,7 @@
         <w:rPr>
           <w:rFonts w:ascii="Calibri" w:eastAsia="Calibri" w:hAnsi="Calibri" w:cs="Calibri"/>
         </w:rPr>
-        <w:t>Eigen Dokumentation erstellen und ergänzen</w:t>
+        <w:t>Dokumentation erstellen und ergänzen</w:t>
       </w:r>
     </w:p>
     <w:p>
@@ -3845,7 +3845,7 @@
         </w:rPr>
         <w:t>(</w:t>
       </w:r>
-      <w:hyperlink r:id="rId11">
+      <w:hyperlink r:id="rId12">
         <w:r>
           <w:rPr>
             <w:rStyle w:val="Hyperlink"/>
@@ -4167,7 +4167,7 @@
         </w:rPr>
         <w:t xml:space="preserve"> </w:t>
       </w:r>
-      <w:hyperlink r:id="rId12" w:history="1">
+      <w:hyperlink r:id="rId13" w:history="1">
         <w:r>
           <w:rPr>
             <w:rStyle w:val="Hyperlink"/>
@@ -4296,7 +4296,7 @@
       <w:r>
         <w:t xml:space="preserve"> (</w:t>
       </w:r>
-      <w:hyperlink r:id="rId13" w:history="1">
+      <w:hyperlink r:id="rId14" w:history="1">
         <w:r>
           <w:rPr>
             <w:rStyle w:val="Hyperlink"/>
@@ -4351,7 +4351,7 @@
       <w:r>
         <w:t xml:space="preserve"> (</w:t>
       </w:r>
-      <w:hyperlink r:id="rId14" w:history="1">
+      <w:hyperlink r:id="rId15" w:history="1">
         <w:r>
           <w:rPr>
             <w:rStyle w:val="Hyperlink"/>
@@ -4466,7 +4466,7 @@
       <w:r>
         <w:t>(</w:t>
       </w:r>
-      <w:hyperlink r:id="rId15">
+      <w:hyperlink r:id="rId16">
         <w:r>
           <w:rPr>
             <w:rStyle w:val="Hyperlink"/>
@@ -4508,6 +4508,33 @@
         </w:numPr>
         <w:ind w:left="1134" w:hanging="567"/>
       </w:pPr>
+      <w:r>
+        <w:t>Grundidee</w:t>
+      </w:r>
+    </w:p>
+    <w:p>
+      <w:r>
+        <w:t xml:space="preserve">Eine mit dem Raspberry PI verbundene LED soll </w:t>
+      </w:r>
+      <w:r>
+        <w:t>durch Assembler Code zum Blinken gebracht werden. D</w:t>
+      </w:r>
+      <w:r>
+        <w:t>ie LED soll einen Text, welcher im Code definiert wird im Morsecode wiedergeben.</w:t>
+      </w:r>
+      <w:r>
+        <w:t xml:space="preserve"> Der zu blinkende Text soll ohne Anpassungen am Mechanismus geändert werden können.</w:t>
+      </w:r>
+    </w:p>
+    <w:p>
+      <w:pPr>
+        <w:pStyle w:val="Heading2"/>
+        <w:numPr>
+          <w:ilvl w:val="1"/>
+          <w:numId w:val="14"/>
+        </w:numPr>
+        <w:ind w:left="1134" w:hanging="567"/>
+      </w:pPr>
       <w:bookmarkStart w:id="17" w:name="_Toc119946059"/>
       <w:r>
         <w:t>Vorbereitung</w:t>
@@ -4579,7 +4606,7 @@
       <w:r>
         <w:t>gemacht (</w:t>
       </w:r>
-      <w:hyperlink r:id="rId16" w:history="1">
+      <w:hyperlink r:id="rId17" w:history="1">
         <w:r>
           <w:rPr>
             <w:rStyle w:val="Hyperlink"/>
@@ -4627,7 +4654,7 @@
                     </pic:cNvPicPr>
                   </pic:nvPicPr>
                   <pic:blipFill>
-                    <a:blip r:embed="rId17" cstate="print">
+                    <a:blip r:embed="rId18" cstate="print">
                       <a:extLst>
                         <a:ext uri="{28A0092B-C50C-407E-A947-70E740481C1C}">
                           <a14:useLocalDpi xmlns:a14="http://schemas.microsoft.com/office/drawing/2010/main" val="0"/>
@@ -4744,7 +4771,19 @@
         <w:t xml:space="preserve">Wir haben zuerst mit einer einfachen Funktion begonnen und das LED </w:t>
       </w:r>
       <w:r>
-        <w:t xml:space="preserve">ganz simple Blinken lassen, indem wir auf dem Entsprechenden GPIO Pin den Stromfluss auf «hi» (ein) oder «lo» (aus) gestellt haben. </w:t>
+        <w:t xml:space="preserve">ganz simple Blinken lassen, indem wir auf dem Entsprechenden GPIO Pin den Stromfluss </w:t>
+      </w:r>
+      <w:r>
+        <w:t>ein</w:t>
+      </w:r>
+      <w:r>
+        <w:t>-</w:t>
+      </w:r>
+      <w:r>
+        <w:t xml:space="preserve"> und aus</w:t>
+      </w:r>
+      <w:r>
+        <w:t xml:space="preserve">gestellt haben. </w:t>
       </w:r>
       <w:r>
         <w:t>Sobald dies Funktionierte, haben wir uns den Punkten aus der Aufgabenstellung gewidmet und die zuvor entwickelte</w:t>
@@ -4753,11 +4792,690 @@
         <w:t xml:space="preserve"> </w:t>
       </w:r>
       <w:r>
-        <w:t>Funktion stetig erweitert.</w:t>
-      </w:r>
+        <w:t>Funktion stetig erweitert</w:t>
+      </w:r>
+      <w:r>
+        <w:t>:</w:t>
+      </w:r>
+    </w:p>
+    <w:p>
+      <w:pPr>
+        <w:pStyle w:val="ListParagraph"/>
+        <w:numPr>
+          <w:ilvl w:val="0"/>
+          <w:numId w:val="37"/>
+        </w:numPr>
+      </w:pPr>
+      <w:r>
+        <w:t>Assembler Code, um die LED zum Leuchten zu bringen</w:t>
+      </w:r>
+    </w:p>
+    <w:p>
+      <w:pPr>
+        <w:pStyle w:val="ListParagraph"/>
+        <w:numPr>
+          <w:ilvl w:val="0"/>
+          <w:numId w:val="37"/>
+        </w:numPr>
+      </w:pPr>
+      <w:r>
+        <w:t xml:space="preserve">Assembler Code, um die LED blinken zu lassen mittels Hardware </w:t>
+      </w:r>
+      <w:proofErr w:type="spellStart"/>
+      <w:r>
+        <w:t>Timer</w:t>
+      </w:r>
+      <w:proofErr w:type="spellEnd"/>
+    </w:p>
+    <w:p>
+      <w:pPr>
+        <w:pStyle w:val="ListParagraph"/>
+        <w:numPr>
+          <w:ilvl w:val="0"/>
+          <w:numId w:val="37"/>
+        </w:numPr>
+      </w:pPr>
+      <w:r>
+        <w:t xml:space="preserve">Bestehenden </w:t>
+      </w:r>
+      <w:r>
+        <w:t>Code</w:t>
+      </w:r>
+      <w:r>
+        <w:t xml:space="preserve"> mit </w:t>
+      </w:r>
+      <w:proofErr w:type="spellStart"/>
+      <w:r>
+        <w:t>Stackpointer</w:t>
+      </w:r>
+      <w:proofErr w:type="spellEnd"/>
+      <w:r>
+        <w:t xml:space="preserve">, </w:t>
+      </w:r>
+      <w:proofErr w:type="spellStart"/>
+      <w:r>
+        <w:t>Function</w:t>
+      </w:r>
+      <w:proofErr w:type="spellEnd"/>
+      <w:r>
+        <w:t>-Call und variablem Text erweitern</w:t>
+      </w:r>
+    </w:p>
+    <w:p>
+      <w:pPr>
+        <w:pStyle w:val="ListParagraph"/>
+        <w:numPr>
+          <w:ilvl w:val="0"/>
+          <w:numId w:val="37"/>
+        </w:numPr>
+      </w:pPr>
+      <w:r>
+        <w:t>Code optimieren und verbessern</w:t>
+      </w:r>
+    </w:p>
+    <w:p>
+      <w:r>
+        <w:t xml:space="preserve">Wir haben die RAM Adresse </w:t>
+      </w:r>
+      <w:r>
+        <w:t xml:space="preserve">in einem </w:t>
+      </w:r>
+      <w:r>
+        <w:t>externen «linker»</w:t>
+      </w:r>
+      <w:r>
+        <w:t xml:space="preserve"> Script</w:t>
+      </w:r>
+      <w:r>
+        <w:t xml:space="preserve"> (</w:t>
+      </w:r>
+      <w:proofErr w:type="spellStart"/>
+      <w:r>
+        <w:t>sys.ld</w:t>
+      </w:r>
+      <w:proofErr w:type="spellEnd"/>
+      <w:r>
+        <w:t>) definiert. Das Programm startet</w:t>
+      </w:r>
+      <w:r>
+        <w:t>,</w:t>
+      </w:r>
+      <w:r>
+        <w:t xml:space="preserve"> vom Bootloader aufgerufen</w:t>
+      </w:r>
+      <w:r>
+        <w:t>,</w:t>
+      </w:r>
+      <w:r>
+        <w:t xml:space="preserve"> an der Adresse 0x80000</w:t>
+      </w:r>
+      <w:r>
+        <w:t xml:space="preserve">. </w:t>
+      </w:r>
+      <w:proofErr w:type="gramStart"/>
+      <w:r>
+        <w:t>Der Stack</w:t>
+      </w:r>
+      <w:proofErr w:type="gramEnd"/>
+      <w:r>
+        <w:t xml:space="preserve"> beginnt ab 0x80000 und wächst </w:t>
+      </w:r>
+      <w:r>
+        <w:t>gegen 0x0.</w:t>
+      </w:r>
+    </w:p>
+    <w:p>
+      <w:pPr>
+        <w:keepNext/>
+        <w:jc w:val="center"/>
+      </w:pPr>
+      <w:r>
+        <w:rPr>
+          <w:noProof/>
+        </w:rPr>
+        <w:drawing>
+          <wp:inline distT="0" distB="0" distL="0" distR="0" wp14:anchorId="2D6D040D" wp14:editId="130C5A3A">
+            <wp:extent cx="3517900" cy="2019300"/>
+            <wp:effectExtent l="0" t="0" r="6350" b="0"/>
+            <wp:docPr id="46" name="Picture 45" descr="sys.ld"/>
+            <wp:cNvGraphicFramePr/>
+            <a:graphic xmlns:a="http://schemas.openxmlformats.org/drawingml/2006/main">
+              <a:graphicData uri="http://schemas.openxmlformats.org/drawingml/2006/picture">
+                <pic:pic xmlns:pic="http://schemas.openxmlformats.org/drawingml/2006/picture">
+                  <pic:nvPicPr>
+                    <pic:cNvPr id="46" name="Picture 45" descr="sys.ld"/>
+                    <pic:cNvPicPr/>
+                  </pic:nvPicPr>
+                  <pic:blipFill>
+                    <a:blip r:embed="rId19"/>
+                    <a:stretch/>
+                  </pic:blipFill>
+                  <pic:spPr>
+                    <a:xfrm>
+                      <a:off x="0" y="0"/>
+                      <a:ext cx="3518707" cy="2019763"/>
+                    </a:xfrm>
+                    <a:prstGeom prst="rect">
+                      <a:avLst/>
+                    </a:prstGeom>
+                    <a:ln w="0">
+                      <a:noFill/>
+                    </a:ln>
+                  </pic:spPr>
+                </pic:pic>
+              </a:graphicData>
+            </a:graphic>
+          </wp:inline>
+        </w:drawing>
+      </w:r>
+    </w:p>
+    <w:p>
+      <w:pPr>
+        <w:pStyle w:val="Caption"/>
+        <w:jc w:val="center"/>
+      </w:pPr>
+      <w:r>
+        <w:t xml:space="preserve">Abbildung </w:t>
+      </w:r>
+      <w:r>
+        <w:fldChar w:fldCharType="begin"/>
+      </w:r>
+      <w:r>
+        <w:instrText xml:space="preserve"> SEQ Abbildung \* ARABIC </w:instrText>
+      </w:r>
+      <w:r>
+        <w:fldChar w:fldCharType="separate"/>
+      </w:r>
+      <w:r>
+        <w:rPr>
+          <w:noProof/>
+        </w:rPr>
+        <w:t>2</w:t>
+      </w:r>
+      <w:r>
+        <w:fldChar w:fldCharType="end"/>
+      </w:r>
+      <w:r>
+        <w:t xml:space="preserve">: </w:t>
+      </w:r>
+      <w:proofErr w:type="spellStart"/>
+      <w:r>
+        <w:t>sys.ld</w:t>
+      </w:r>
+      <w:proofErr w:type="spellEnd"/>
+      <w:r>
+        <w:t xml:space="preserve"> Script</w:t>
+      </w:r>
+    </w:p>
+    <w:p>
+      <w:r>
+        <w:t xml:space="preserve">Den </w:t>
+      </w:r>
+      <w:proofErr w:type="spellStart"/>
+      <w:r>
+        <w:t>Stackpointer</w:t>
+      </w:r>
+      <w:proofErr w:type="spellEnd"/>
+      <w:r>
+        <w:t xml:space="preserve"> haben wir mit 0x80000 initialisiert, dieser wächst </w:t>
+      </w:r>
+      <w:r>
+        <w:t>ebenfalls gegen 0x0 wobei sich der PC zwischen 0x80000 und 0x90000 befindet.</w:t>
+      </w:r>
+    </w:p>
+    <w:p>
+      <w:pPr>
+        <w:keepNext/>
+        <w:jc w:val="center"/>
+      </w:pPr>
+      <w:r>
+        <w:rPr>
+          <w:noProof/>
+        </w:rPr>
+        <w:drawing>
+          <wp:inline distT="0" distB="0" distL="0" distR="0" wp14:anchorId="78C899AB" wp14:editId="667866FE">
+            <wp:extent cx="5731510" cy="687070"/>
+            <wp:effectExtent l="0" t="0" r="2540" b="0"/>
+            <wp:docPr id="49" name="Picture 48"/>
+            <wp:cNvGraphicFramePr/>
+            <a:graphic xmlns:a="http://schemas.openxmlformats.org/drawingml/2006/main">
+              <a:graphicData uri="http://schemas.openxmlformats.org/drawingml/2006/picture">
+                <pic:pic xmlns:pic="http://schemas.openxmlformats.org/drawingml/2006/picture">
+                  <pic:nvPicPr>
+                    <pic:cNvPr id="49" name="Picture 48"/>
+                    <pic:cNvPicPr/>
+                  </pic:nvPicPr>
+                  <pic:blipFill>
+                    <a:blip r:embed="rId20"/>
+                    <a:stretch/>
+                  </pic:blipFill>
+                  <pic:spPr>
+                    <a:xfrm>
+                      <a:off x="0" y="0"/>
+                      <a:ext cx="5731510" cy="687070"/>
+                    </a:xfrm>
+                    <a:prstGeom prst="rect">
+                      <a:avLst/>
+                    </a:prstGeom>
+                    <a:ln w="0">
+                      <a:noFill/>
+                    </a:ln>
+                  </pic:spPr>
+                </pic:pic>
+              </a:graphicData>
+            </a:graphic>
+          </wp:inline>
+        </w:drawing>
+      </w:r>
+    </w:p>
+    <w:p>
+      <w:pPr>
+        <w:pStyle w:val="Caption"/>
+        <w:jc w:val="center"/>
+      </w:pPr>
+      <w:r>
+        <w:t xml:space="preserve">Abbildung </w:t>
+      </w:r>
+      <w:r>
+        <w:fldChar w:fldCharType="begin"/>
+      </w:r>
+      <w:r>
+        <w:instrText xml:space="preserve"> SEQ Abbildung \* ARABIC </w:instrText>
+      </w:r>
+      <w:r>
+        <w:fldChar w:fldCharType="separate"/>
+      </w:r>
+      <w:r>
+        <w:rPr>
+          <w:noProof/>
+        </w:rPr>
+        <w:t>3</w:t>
+      </w:r>
+      <w:r>
+        <w:fldChar w:fldCharType="end"/>
+      </w:r>
+      <w:r>
+        <w:t xml:space="preserve">: </w:t>
+      </w:r>
+      <w:proofErr w:type="spellStart"/>
+      <w:r>
+        <w:t>Stackpointer</w:t>
+      </w:r>
+      <w:proofErr w:type="spellEnd"/>
       <w:r>
         <w:t xml:space="preserve"> </w:t>
       </w:r>
+      <w:proofErr w:type="spellStart"/>
+      <w:r>
+        <w:t>init</w:t>
+      </w:r>
+      <w:proofErr w:type="spellEnd"/>
+    </w:p>
+    <w:p>
+      <w:r>
+        <w:t xml:space="preserve">Die </w:t>
+      </w:r>
+      <w:r>
+        <w:t xml:space="preserve">Funktion des Programms wird </w:t>
+      </w:r>
+      <w:r>
+        <w:t>wie folgt aufgerufen.</w:t>
+      </w:r>
+    </w:p>
+    <w:p>
+      <w:pPr>
+        <w:keepNext/>
+        <w:jc w:val="center"/>
+      </w:pPr>
+      <w:r>
+        <w:rPr>
+          <w:noProof/>
+        </w:rPr>
+        <w:drawing>
+          <wp:inline distT="0" distB="0" distL="0" distR="0" wp14:anchorId="5C041ACE" wp14:editId="78A4CCEA">
+            <wp:extent cx="5731510" cy="580390"/>
+            <wp:effectExtent l="0" t="0" r="2540" b="0"/>
+            <wp:docPr id="52" name="Picture 51"/>
+            <wp:cNvGraphicFramePr/>
+            <a:graphic xmlns:a="http://schemas.openxmlformats.org/drawingml/2006/main">
+              <a:graphicData uri="http://schemas.openxmlformats.org/drawingml/2006/picture">
+                <pic:pic xmlns:pic="http://schemas.openxmlformats.org/drawingml/2006/picture">
+                  <pic:nvPicPr>
+                    <pic:cNvPr id="52" name="Picture 51"/>
+                    <pic:cNvPicPr/>
+                  </pic:nvPicPr>
+                  <pic:blipFill>
+                    <a:blip r:embed="rId21"/>
+                    <a:stretch/>
+                  </pic:blipFill>
+                  <pic:spPr>
+                    <a:xfrm>
+                      <a:off x="0" y="0"/>
+                      <a:ext cx="5731510" cy="580390"/>
+                    </a:xfrm>
+                    <a:prstGeom prst="rect">
+                      <a:avLst/>
+                    </a:prstGeom>
+                    <a:ln w="0">
+                      <a:noFill/>
+                    </a:ln>
+                  </pic:spPr>
+                </pic:pic>
+              </a:graphicData>
+            </a:graphic>
+          </wp:inline>
+        </w:drawing>
+      </w:r>
+    </w:p>
+    <w:p>
+      <w:pPr>
+        <w:pStyle w:val="Caption"/>
+        <w:jc w:val="center"/>
+      </w:pPr>
+      <w:r>
+        <w:t xml:space="preserve">Abbildung </w:t>
+      </w:r>
+      <w:r>
+        <w:fldChar w:fldCharType="begin"/>
+      </w:r>
+      <w:r>
+        <w:instrText xml:space="preserve"> SEQ Abbildung \* ARABIC </w:instrText>
+      </w:r>
+      <w:r>
+        <w:fldChar w:fldCharType="separate"/>
+      </w:r>
+      <w:r>
+        <w:rPr>
+          <w:noProof/>
+        </w:rPr>
+        <w:t>4</w:t>
+      </w:r>
+      <w:r>
+        <w:fldChar w:fldCharType="end"/>
+      </w:r>
+      <w:r>
+        <w:t>: Funktionsaufruf</w:t>
+      </w:r>
+    </w:p>
+    <w:p>
+      <w:r>
+        <w:t xml:space="preserve">Auf Zeile 419 wird das Funktionsargument gespeichert und danach (Zeile 420) </w:t>
+      </w:r>
+      <w:r>
+        <w:t>wird «blink» mittels «</w:t>
+      </w:r>
+      <w:proofErr w:type="spellStart"/>
+      <w:r>
+        <w:t>bl</w:t>
+      </w:r>
+      <w:proofErr w:type="spellEnd"/>
+      <w:r>
+        <w:t>» (</w:t>
+      </w:r>
+      <w:proofErr w:type="spellStart"/>
+      <w:r>
+        <w:t>branch</w:t>
+      </w:r>
+      <w:proofErr w:type="spellEnd"/>
+      <w:r>
+        <w:t xml:space="preserve"> and link) aufgerufen.</w:t>
+      </w:r>
+      <w:r>
+        <w:t xml:space="preserve"> Zum Schluss des Aufrufes werden die Register aus dem Stack geladen und deren </w:t>
+      </w:r>
+      <w:r>
+        <w:t>Kontext</w:t>
+      </w:r>
+      <w:r>
+        <w:t xml:space="preserve"> </w:t>
+      </w:r>
+      <w:r>
+        <w:t>wiederhergestellt</w:t>
+      </w:r>
+      <w:r>
+        <w:t>.</w:t>
+      </w:r>
+    </w:p>
+    <w:p>
+      <w:r>
+        <w:br w:type="page"/>
+      </w:r>
+    </w:p>
+    <w:p>
+      <w:r>
+        <w:lastRenderedPageBreak/>
+        <w:t xml:space="preserve">Die </w:t>
+      </w:r>
+      <w:r>
+        <w:t>soeben aufgerufene Funktion speichert x29 (</w:t>
+      </w:r>
+      <w:proofErr w:type="spellStart"/>
+      <w:r>
+        <w:t>Framepointer</w:t>
+      </w:r>
+      <w:proofErr w:type="spellEnd"/>
+      <w:r>
+        <w:t>) und x30 (</w:t>
+      </w:r>
+      <w:proofErr w:type="spellStart"/>
+      <w:r>
+        <w:t>Procedure</w:t>
+      </w:r>
+      <w:proofErr w:type="spellEnd"/>
+      <w:r>
+        <w:t xml:space="preserve"> link) im Stack</w:t>
+      </w:r>
+      <w:r>
+        <w:t xml:space="preserve"> und x29 bekommt (auf Zeile 154) die neue </w:t>
+      </w:r>
+      <w:proofErr w:type="spellStart"/>
+      <w:r>
+        <w:t>Stackpointer</w:t>
+      </w:r>
+      <w:proofErr w:type="spellEnd"/>
+      <w:r>
+        <w:t xml:space="preserve"> Adresse.</w:t>
+      </w:r>
+    </w:p>
+    <w:p>
+      <w:pPr>
+        <w:keepNext/>
+        <w:jc w:val="center"/>
+      </w:pPr>
+      <w:r>
+        <w:rPr>
+          <w:noProof/>
+        </w:rPr>
+        <w:drawing>
+          <wp:inline distT="0" distB="0" distL="0" distR="0" wp14:anchorId="1249A917" wp14:editId="0D72C103">
+            <wp:extent cx="5731510" cy="1697990"/>
+            <wp:effectExtent l="0" t="0" r="2540" b="0"/>
+            <wp:docPr id="55" name="Picture 54" descr="Table&#10;&#10;Description automatically generated"/>
+            <wp:cNvGraphicFramePr/>
+            <a:graphic xmlns:a="http://schemas.openxmlformats.org/drawingml/2006/main">
+              <a:graphicData uri="http://schemas.openxmlformats.org/drawingml/2006/picture">
+                <pic:pic xmlns:pic="http://schemas.openxmlformats.org/drawingml/2006/picture">
+                  <pic:nvPicPr>
+                    <pic:cNvPr id="55" name="Picture 54" descr="Table&#10;&#10;Description automatically generated"/>
+                    <pic:cNvPicPr/>
+                  </pic:nvPicPr>
+                  <pic:blipFill>
+                    <a:blip r:embed="rId22"/>
+                    <a:stretch/>
+                  </pic:blipFill>
+                  <pic:spPr>
+                    <a:xfrm>
+                      <a:off x="0" y="0"/>
+                      <a:ext cx="5731510" cy="1697990"/>
+                    </a:xfrm>
+                    <a:prstGeom prst="rect">
+                      <a:avLst/>
+                    </a:prstGeom>
+                    <a:ln w="0">
+                      <a:noFill/>
+                    </a:ln>
+                  </pic:spPr>
+                </pic:pic>
+              </a:graphicData>
+            </a:graphic>
+          </wp:inline>
+        </w:drawing>
+      </w:r>
+    </w:p>
+    <w:p>
+      <w:pPr>
+        <w:pStyle w:val="Caption"/>
+        <w:jc w:val="center"/>
+      </w:pPr>
+      <w:r>
+        <w:t xml:space="preserve">Abbildung </w:t>
+      </w:r>
+      <w:r>
+        <w:fldChar w:fldCharType="begin"/>
+      </w:r>
+      <w:r>
+        <w:instrText xml:space="preserve"> SEQ Abbildung \* ARABIC </w:instrText>
+      </w:r>
+      <w:r>
+        <w:fldChar w:fldCharType="separate"/>
+      </w:r>
+      <w:r>
+        <w:rPr>
+          <w:noProof/>
+        </w:rPr>
+        <w:t>5</w:t>
+      </w:r>
+      <w:r>
+        <w:fldChar w:fldCharType="end"/>
+      </w:r>
+      <w:r>
+        <w:t>: Funktion</w:t>
+      </w:r>
+    </w:p>
+    <w:p>
+      <w:r>
+        <w:t>Am ende der Funktion, wird mittels «</w:t>
+      </w:r>
+      <w:proofErr w:type="spellStart"/>
+      <w:r>
+        <w:t>ret</w:t>
+      </w:r>
+      <w:proofErr w:type="spellEnd"/>
+      <w:r>
+        <w:t>» (</w:t>
+      </w:r>
+      <w:proofErr w:type="spellStart"/>
+      <w:r>
+        <w:t>return</w:t>
+      </w:r>
+      <w:proofErr w:type="spellEnd"/>
+      <w:r>
+        <w:t xml:space="preserve">) </w:t>
+      </w:r>
+      <w:r>
+        <w:t xml:space="preserve">an den vorherigen PC zurückgekehrt. </w:t>
+      </w:r>
+    </w:p>
+    <w:p>
+      <w:pPr>
+        <w:keepNext/>
+        <w:jc w:val="center"/>
+      </w:pPr>
+      <w:r>
+        <w:rPr>
+          <w:noProof/>
+        </w:rPr>
+        <w:drawing>
+          <wp:inline distT="0" distB="0" distL="0" distR="0" wp14:anchorId="50DA6F4A" wp14:editId="17E0F1D6">
+            <wp:extent cx="5731510" cy="868045"/>
+            <wp:effectExtent l="0" t="0" r="2540" b="8255"/>
+            <wp:docPr id="58" name="Picture 57" descr="A picture containing chart&#10;&#10;Description automatically generated"/>
+            <wp:cNvGraphicFramePr/>
+            <a:graphic xmlns:a="http://schemas.openxmlformats.org/drawingml/2006/main">
+              <a:graphicData uri="http://schemas.openxmlformats.org/drawingml/2006/picture">
+                <pic:pic xmlns:pic="http://schemas.openxmlformats.org/drawingml/2006/picture">
+                  <pic:nvPicPr>
+                    <pic:cNvPr id="58" name="Picture 57" descr="A picture containing chart&#10;&#10;Description automatically generated"/>
+                    <pic:cNvPicPr/>
+                  </pic:nvPicPr>
+                  <pic:blipFill>
+                    <a:blip r:embed="rId23"/>
+                    <a:stretch/>
+                  </pic:blipFill>
+                  <pic:spPr>
+                    <a:xfrm>
+                      <a:off x="0" y="0"/>
+                      <a:ext cx="5731510" cy="868045"/>
+                    </a:xfrm>
+                    <a:prstGeom prst="rect">
+                      <a:avLst/>
+                    </a:prstGeom>
+                    <a:ln w="0">
+                      <a:noFill/>
+                    </a:ln>
+                  </pic:spPr>
+                </pic:pic>
+              </a:graphicData>
+            </a:graphic>
+          </wp:inline>
+        </w:drawing>
+      </w:r>
+    </w:p>
+    <w:p>
+      <w:pPr>
+        <w:pStyle w:val="Caption"/>
+        <w:jc w:val="center"/>
+      </w:pPr>
+      <w:r>
+        <w:t xml:space="preserve">Abbildung </w:t>
+      </w:r>
+      <w:r>
+        <w:fldChar w:fldCharType="begin"/>
+      </w:r>
+      <w:r>
+        <w:instrText xml:space="preserve"> SEQ Abbildung \* ARABIC </w:instrText>
+      </w:r>
+      <w:r>
+        <w:fldChar w:fldCharType="separate"/>
+      </w:r>
+      <w:r>
+        <w:rPr>
+          <w:noProof/>
+        </w:rPr>
+        <w:t>6</w:t>
+      </w:r>
+      <w:r>
+        <w:fldChar w:fldCharType="end"/>
+      </w:r>
+      <w:r>
+        <w:t>: Return</w:t>
+      </w:r>
+    </w:p>
+    <w:p>
+      <w:r>
+        <w:t xml:space="preserve">Auf Zeile 403 wird der vorherige </w:t>
+      </w:r>
+      <w:proofErr w:type="spellStart"/>
+      <w:r>
+        <w:t>Stackframe</w:t>
+      </w:r>
+      <w:proofErr w:type="spellEnd"/>
+      <w:r>
+        <w:t xml:space="preserve"> und </w:t>
+      </w:r>
+      <w:proofErr w:type="spellStart"/>
+      <w:r>
+        <w:t>Procedure</w:t>
+      </w:r>
+      <w:proofErr w:type="spellEnd"/>
+      <w:r>
+        <w:t xml:space="preserve"> link geladen und auf Zeile 404 wird </w:t>
+      </w:r>
+      <w:r>
+        <w:t>auf die vorherige Adresse gesprungen.</w:t>
+      </w:r>
+    </w:p>
+    <w:p>
       <w:r>
         <w:t xml:space="preserve">Nach einigen versuchen und viel </w:t>
       </w:r>
@@ -4783,17 +5501,20 @@
     </w:p>
     <w:p>
       <w:r>
-        <w:t>Der fertige Code ist auf GitHub einsehbar:</w:t>
-      </w:r>
-      <w:r>
-        <w:t xml:space="preserve"> </w:t>
+        <w:t>Der fertige Code</w:t>
+      </w:r>
+      <w:r>
+        <w:t xml:space="preserve"> (inkl. genauer Code-Kommentare)</w:t>
+      </w:r>
+      <w:r>
+        <w:t xml:space="preserve"> ist auf GitHub einsehbar:</w:t>
       </w:r>
     </w:p>
     <w:p>
       <w:pPr>
         <w:jc w:val="center"/>
       </w:pPr>
-      <w:hyperlink r:id="rId18" w:history="1">
+      <w:hyperlink r:id="rId24" w:history="1">
         <w:r>
           <w:rPr>
             <w:rStyle w:val="Hyperlink"/>
@@ -4867,6 +5588,11 @@
       </w:r>
     </w:p>
     <w:p>
+      <w:r>
+        <w:br w:type="page"/>
+      </w:r>
+    </w:p>
+    <w:p>
       <w:pPr>
         <w:pStyle w:val="Heading1"/>
         <w:numPr>
@@ -4876,6 +5602,7 @@
       </w:pPr>
       <w:bookmarkStart w:id="20" w:name="_Toc119946062"/>
       <w:r>
+        <w:lastRenderedPageBreak/>
         <w:t>Schlusswort</w:t>
       </w:r>
       <w:bookmarkEnd w:id="20"/>
@@ -4894,16 +5621,93 @@
         <w:t>Einstieg</w:t>
       </w:r>
       <w:r>
-        <w:t xml:space="preserve"> in eine solch Systemnahe Sprache schwierig. Nach und nach haben wir uns besser </w:t>
-      </w:r>
-      <w:r>
-        <w:t>zurechtgefunden</w:t>
-      </w:r>
-      <w:r>
-        <w:t>, konnten unseren Code erweitern und so die Aufgabenstellung erfüllen</w:t>
-      </w:r>
-      <w:r>
-        <w:t>.</w:t>
+        <w:t xml:space="preserve"> in eine solch Systemnahe Sprache schwierig. </w:t>
+      </w:r>
+      <w:r>
+        <w:t>Wir taten uns zu beginn schwer, die GPIO Base Adresse zu finden</w:t>
+      </w:r>
+      <w:r>
+        <w:t>, was uns etwas Zeit gekostet hat. Das «</w:t>
+      </w:r>
+      <w:proofErr w:type="spellStart"/>
+      <w:r>
+        <w:t>Headless</w:t>
+      </w:r>
+      <w:proofErr w:type="spellEnd"/>
+      <w:r>
+        <w:t xml:space="preserve">» Setup, ohne Debugging Möglichkeiten, </w:t>
+      </w:r>
+      <w:r>
+        <w:t>hat gerade zu beginn für etwas Frust gesorgt. Ohne Fehlermeldung und ohne hinweise war das Suchen und Finden des, meist kleinen, Fehler im Code nahezu unmöglich.</w:t>
+      </w:r>
+      <w:r>
+        <w:t xml:space="preserve"> Aus diesem Grund haben wir uns für eine «Schritt für Schritt» Vorgehensweise (wie im Kapitel 3 erwähnt) entschieden. Dadurch </w:t>
+      </w:r>
+      <w:r>
+        <w:t xml:space="preserve">konnten wir </w:t>
+      </w:r>
+      <w:r>
+        <w:t>f</w:t>
+      </w:r>
+      <w:r>
+        <w:t xml:space="preserve">alls nötig immer wieder zu einem </w:t>
+      </w:r>
+      <w:r>
+        <w:t>f</w:t>
+      </w:r>
+      <w:r>
+        <w:t xml:space="preserve">unktionierenden Code </w:t>
+      </w:r>
+      <w:r>
+        <w:t>zurückkehren</w:t>
+      </w:r>
+      <w:r>
+        <w:t xml:space="preserve"> und uns nochmals </w:t>
+      </w:r>
+      <w:r>
+        <w:t>von vorne dem nächsten Ziel widmen.</w:t>
+      </w:r>
+    </w:p>
+    <w:p>
+      <w:r>
+        <w:t xml:space="preserve">Das Projekt hat uns geholfen einige der in den Vorlesungen behandelten Themen zu vertiefen. </w:t>
+      </w:r>
+      <w:r>
+        <w:t>Wir haben die Funktionsweise der GPIO Pins kennengelernt, bis hin zum Programmieren in Assembler. Dies war für uns beide neu.</w:t>
+      </w:r>
+      <w:r>
+        <w:t xml:space="preserve"> Nach einiger Zeit ist uns das Programmieren leichter gefallen und wir hatten das nötige Grundwissen zur Anwendung dieser Programmiersprache aufgebaut.</w:t>
+      </w:r>
+    </w:p>
+    <w:p>
+      <w:r>
+        <w:t xml:space="preserve">Mit der gewählten Vorgehensweise </w:t>
+      </w:r>
+      <w:r>
+        <w:t xml:space="preserve">waren wir beide zufrieden und würden deshalb auch nochmals die gleiche Methode wählen. Verbessern würden wir die Informationsbeschaffung zu beginn. Uns war der Auftrag zu beginn des Projektes nicht </w:t>
+      </w:r>
+      <w:r>
+        <w:t xml:space="preserve">klar und wir tappten noch etwas im Dunkeln. Zudem wäre </w:t>
+      </w:r>
+      <w:r>
+        <w:t>Ersatz</w:t>
+      </w:r>
+      <w:r>
+        <w:t xml:space="preserve"> Hardware optimal, da uns ein Raspberry </w:t>
+      </w:r>
+      <w:r>
+        <w:t xml:space="preserve">beim </w:t>
+      </w:r>
+      <w:r>
+        <w:t>Testen</w:t>
+      </w:r>
+      <w:r>
+        <w:t xml:space="preserve"> kaputt gegangen ist.</w:t>
+      </w:r>
+    </w:p>
+    <w:p>
+      <w:r>
+        <w:br w:type="page"/>
       </w:r>
     </w:p>
     <w:p>
@@ -4922,6 +5726,7 @@
         <w:rPr>
           <w:rFonts w:eastAsia="Calibri"/>
         </w:rPr>
+        <w:lastRenderedPageBreak/>
         <w:t>Anhang</w:t>
       </w:r>
       <w:bookmarkEnd w:id="21"/>
@@ -4942,7 +5747,12 @@
       <w:bookmarkEnd w:id="22"/>
     </w:p>
     <w:p>
-      <w:hyperlink r:id="rId19" w:history="1">
+      <w:pPr>
+        <w:rPr>
+          <w:rStyle w:val="Hyperlink"/>
+        </w:rPr>
+      </w:pPr>
+      <w:hyperlink r:id="rId25" w:history="1">
         <w:r>
           <w:rPr>
             <w:rStyle w:val="Hyperlink"/>
@@ -4960,6 +5770,94 @@
         </w:numPr>
         <w:ind w:left="1134" w:hanging="567"/>
       </w:pPr>
+      <w:r>
+        <w:t>Flowchart</w:t>
+      </w:r>
+    </w:p>
+    <w:p>
+      <w:pPr>
+        <w:keepNext/>
+      </w:pPr>
+      <w:r>
+        <w:rPr>
+          <w:noProof/>
+        </w:rPr>
+        <w:drawing>
+          <wp:inline distT="0" distB="0" distL="0" distR="0" wp14:anchorId="355FC29C" wp14:editId="15920F11">
+            <wp:extent cx="5731510" cy="3659505"/>
+            <wp:effectExtent l="0" t="0" r="2540" b="0"/>
+            <wp:docPr id="2" name="Picture 2" descr="Diagram&#10;&#10;Description automatically generated"/>
+            <wp:cNvGraphicFramePr>
+              <a:graphicFrameLocks xmlns:a="http://schemas.openxmlformats.org/drawingml/2006/main" noChangeAspect="1"/>
+            </wp:cNvGraphicFramePr>
+            <a:graphic xmlns:a="http://schemas.openxmlformats.org/drawingml/2006/main">
+              <a:graphicData uri="http://schemas.openxmlformats.org/drawingml/2006/picture">
+                <pic:pic xmlns:pic="http://schemas.openxmlformats.org/drawingml/2006/picture">
+                  <pic:nvPicPr>
+                    <pic:cNvPr id="2" name="Picture 2" descr="Diagram&#10;&#10;Description automatically generated"/>
+                    <pic:cNvPicPr/>
+                  </pic:nvPicPr>
+                  <pic:blipFill>
+                    <a:blip r:embed="rId26"/>
+                    <a:stretch>
+                      <a:fillRect/>
+                    </a:stretch>
+                  </pic:blipFill>
+                  <pic:spPr>
+                    <a:xfrm>
+                      <a:off x="0" y="0"/>
+                      <a:ext cx="5731510" cy="3659505"/>
+                    </a:xfrm>
+                    <a:prstGeom prst="rect">
+                      <a:avLst/>
+                    </a:prstGeom>
+                  </pic:spPr>
+                </pic:pic>
+              </a:graphicData>
+            </a:graphic>
+          </wp:inline>
+        </w:drawing>
+      </w:r>
+    </w:p>
+    <w:p>
+      <w:pPr>
+        <w:pStyle w:val="Caption"/>
+        <w:jc w:val="center"/>
+      </w:pPr>
+      <w:r>
+        <w:t xml:space="preserve">Abbildung </w:t>
+      </w:r>
+      <w:r>
+        <w:fldChar w:fldCharType="begin"/>
+      </w:r>
+      <w:r>
+        <w:instrText xml:space="preserve"> SEQ Abbildung \* ARABIC </w:instrText>
+      </w:r>
+      <w:r>
+        <w:fldChar w:fldCharType="separate"/>
+      </w:r>
+      <w:r>
+        <w:rPr>
+          <w:noProof/>
+        </w:rPr>
+        <w:t>7</w:t>
+      </w:r>
+      <w:r>
+        <w:fldChar w:fldCharType="end"/>
+      </w:r>
+      <w:r>
+        <w:t>: Flowchart</w:t>
+      </w:r>
+    </w:p>
+    <w:p>
+      <w:pPr>
+        <w:pStyle w:val="Heading2"/>
+        <w:numPr>
+          <w:ilvl w:val="1"/>
+          <w:numId w:val="14"/>
+        </w:numPr>
+        <w:ind w:left="1134" w:hanging="567"/>
+      </w:pPr>
       <w:bookmarkStart w:id="23" w:name="_Toc119946065"/>
       <w:r>
         <w:t>Präsentation</w:t>
@@ -4967,7 +5865,7 @@
       <w:bookmarkEnd w:id="23"/>
     </w:p>
     <w:p>
-      <w:hyperlink r:id="rId20" w:history="1">
+      <w:hyperlink r:id="rId27" w:history="1">
         <w:r>
           <w:rPr>
             <w:rStyle w:val="Hyperlink"/>
@@ -4984,10 +5882,10 @@
       </w:pPr>
     </w:p>
     <w:sectPr>
-      <w:headerReference w:type="default" r:id="rId21"/>
-      <w:footerReference w:type="default" r:id="rId22"/>
-      <w:headerReference w:type="first" r:id="rId23"/>
-      <w:footerReference w:type="first" r:id="rId24"/>
+      <w:headerReference w:type="default" r:id="rId28"/>
+      <w:footerReference w:type="default" r:id="rId29"/>
+      <w:headerReference w:type="first" r:id="rId30"/>
+      <w:footerReference w:type="first" r:id="rId31"/>
       <w:pgSz w:w="11906" w:h="16838"/>
       <w:pgMar w:top="1440" w:right="1440" w:bottom="1440" w:left="1440" w:header="708" w:footer="708" w:gutter="0"/>
       <w:pgNumType w:start="0"/>
@@ -5777,6 +6675,92 @@
     </w:lvl>
   </w:abstractNum>
   <w:abstractNum w:abstractNumId="5" w15:restartNumberingAfterBreak="0">
+    <w:nsid w:val="069F354E"/>
+    <w:multiLevelType w:val="multilevel"/>
+    <w:tmpl w:val="E222E052"/>
+    <w:lvl w:ilvl="0">
+      <w:start w:val="1"/>
+      <w:numFmt w:val="decimal"/>
+      <w:lvlText w:val="%1."/>
+      <w:lvlJc w:val="left"/>
+      <w:pPr>
+        <w:ind w:left="720" w:hanging="360"/>
+      </w:pPr>
+    </w:lvl>
+    <w:lvl w:ilvl="1">
+      <w:start w:val="1"/>
+      <w:numFmt w:val="decimal"/>
+      <w:lvlText w:val="%1.%2."/>
+      <w:lvlJc w:val="left"/>
+      <w:pPr>
+        <w:ind w:left="1440" w:hanging="360"/>
+      </w:pPr>
+    </w:lvl>
+    <w:lvl w:ilvl="2">
+      <w:start w:val="1"/>
+      <w:numFmt w:val="decimal"/>
+      <w:lvlText w:val="%1.%2.%3."/>
+      <w:lvlJc w:val="left"/>
+      <w:pPr>
+        <w:ind w:left="2160" w:hanging="180"/>
+      </w:pPr>
+    </w:lvl>
+    <w:lvl w:ilvl="3">
+      <w:start w:val="1"/>
+      <w:numFmt w:val="decimal"/>
+      <w:lvlText w:val="%1.%2.%3.%4."/>
+      <w:lvlJc w:val="left"/>
+      <w:pPr>
+        <w:ind w:left="2880" w:hanging="360"/>
+      </w:pPr>
+    </w:lvl>
+    <w:lvl w:ilvl="4">
+      <w:start w:val="1"/>
+      <w:numFmt w:val="decimal"/>
+      <w:lvlText w:val="%1.%2.%3.%4.%5."/>
+      <w:lvlJc w:val="left"/>
+      <w:pPr>
+        <w:ind w:left="3600" w:hanging="360"/>
+      </w:pPr>
+    </w:lvl>
+    <w:lvl w:ilvl="5">
+      <w:start w:val="1"/>
+      <w:numFmt w:val="decimal"/>
+      <w:lvlText w:val="%1.%2.%3.%4.%5.%6."/>
+      <w:lvlJc w:val="left"/>
+      <w:pPr>
+        <w:ind w:left="4320" w:hanging="180"/>
+      </w:pPr>
+    </w:lvl>
+    <w:lvl w:ilvl="6">
+      <w:start w:val="1"/>
+      <w:numFmt w:val="decimal"/>
+      <w:lvlText w:val="%1.%2.%3.%4.%5.%6.%7."/>
+      <w:lvlJc w:val="left"/>
+      <w:pPr>
+        <w:ind w:left="5040" w:hanging="360"/>
+      </w:pPr>
+    </w:lvl>
+    <w:lvl w:ilvl="7">
+      <w:start w:val="1"/>
+      <w:numFmt w:val="decimal"/>
+      <w:lvlText w:val="%1.%2.%3.%4.%5.%6.%7.%8."/>
+      <w:lvlJc w:val="left"/>
+      <w:pPr>
+        <w:ind w:left="5760" w:hanging="360"/>
+      </w:pPr>
+    </w:lvl>
+    <w:lvl w:ilvl="8">
+      <w:start w:val="1"/>
+      <w:numFmt w:val="decimal"/>
+      <w:lvlText w:val="%1.%2.%3.%4.%5.%6.%7.%8.%9."/>
+      <w:lvlJc w:val="left"/>
+      <w:pPr>
+        <w:ind w:left="6480" w:hanging="180"/>
+      </w:pPr>
+    </w:lvl>
+  </w:abstractNum>
+  <w:abstractNum w:abstractNumId="6" w15:restartNumberingAfterBreak="0">
     <w:nsid w:val="07422BA3"/>
     <w:multiLevelType w:val="hybridMultilevel"/>
     <w:tmpl w:val="79B6DEBE"/>
@@ -5889,7 +6873,7 @@
       </w:rPr>
     </w:lvl>
   </w:abstractNum>
-  <w:abstractNum w:abstractNumId="6" w15:restartNumberingAfterBreak="0">
+  <w:abstractNum w:abstractNumId="7" w15:restartNumberingAfterBreak="0">
     <w:nsid w:val="08513760"/>
     <w:multiLevelType w:val="multilevel"/>
     <w:tmpl w:val="0807001D"/>
@@ -5975,7 +6959,7 @@
       </w:pPr>
     </w:lvl>
   </w:abstractNum>
-  <w:abstractNum w:abstractNumId="7" w15:restartNumberingAfterBreak="0">
+  <w:abstractNum w:abstractNumId="8" w15:restartNumberingAfterBreak="0">
     <w:nsid w:val="0C3209D8"/>
     <w:multiLevelType w:val="multilevel"/>
     <w:tmpl w:val="E222E052"/>
@@ -6061,7 +7045,7 @@
       </w:pPr>
     </w:lvl>
   </w:abstractNum>
-  <w:abstractNum w:abstractNumId="8" w15:restartNumberingAfterBreak="0">
+  <w:abstractNum w:abstractNumId="9" w15:restartNumberingAfterBreak="0">
     <w:nsid w:val="0CAE1984"/>
     <w:multiLevelType w:val="multilevel"/>
     <w:tmpl w:val="970C17BC"/>
@@ -6147,7 +7131,93 @@
       </w:pPr>
     </w:lvl>
   </w:abstractNum>
-  <w:abstractNum w:abstractNumId="9" w15:restartNumberingAfterBreak="0">
+  <w:abstractNum w:abstractNumId="10" w15:restartNumberingAfterBreak="0">
+    <w:nsid w:val="157C706E"/>
+    <w:multiLevelType w:val="multilevel"/>
+    <w:tmpl w:val="E222E052"/>
+    <w:lvl w:ilvl="0">
+      <w:start w:val="1"/>
+      <w:numFmt w:val="decimal"/>
+      <w:lvlText w:val="%1."/>
+      <w:lvlJc w:val="left"/>
+      <w:pPr>
+        <w:ind w:left="360" w:hanging="360"/>
+      </w:pPr>
+    </w:lvl>
+    <w:lvl w:ilvl="1">
+      <w:start w:val="1"/>
+      <w:numFmt w:val="decimal"/>
+      <w:lvlText w:val="%1.%2."/>
+      <w:lvlJc w:val="left"/>
+      <w:pPr>
+        <w:ind w:left="1080" w:hanging="360"/>
+      </w:pPr>
+    </w:lvl>
+    <w:lvl w:ilvl="2">
+      <w:start w:val="1"/>
+      <w:numFmt w:val="decimal"/>
+      <w:lvlText w:val="%1.%2.%3."/>
+      <w:lvlJc w:val="left"/>
+      <w:pPr>
+        <w:ind w:left="1800" w:hanging="180"/>
+      </w:pPr>
+    </w:lvl>
+    <w:lvl w:ilvl="3">
+      <w:start w:val="1"/>
+      <w:numFmt w:val="decimal"/>
+      <w:lvlText w:val="%1.%2.%3.%4."/>
+      <w:lvlJc w:val="left"/>
+      <w:pPr>
+        <w:ind w:left="2520" w:hanging="360"/>
+      </w:pPr>
+    </w:lvl>
+    <w:lvl w:ilvl="4">
+      <w:start w:val="1"/>
+      <w:numFmt w:val="decimal"/>
+      <w:lvlText w:val="%1.%2.%3.%4.%5."/>
+      <w:lvlJc w:val="left"/>
+      <w:pPr>
+        <w:ind w:left="3240" w:hanging="360"/>
+      </w:pPr>
+    </w:lvl>
+    <w:lvl w:ilvl="5">
+      <w:start w:val="1"/>
+      <w:numFmt w:val="decimal"/>
+      <w:lvlText w:val="%1.%2.%3.%4.%5.%6."/>
+      <w:lvlJc w:val="left"/>
+      <w:pPr>
+        <w:ind w:left="3960" w:hanging="180"/>
+      </w:pPr>
+    </w:lvl>
+    <w:lvl w:ilvl="6">
+      <w:start w:val="1"/>
+      <w:numFmt w:val="decimal"/>
+      <w:lvlText w:val="%1.%2.%3.%4.%5.%6.%7."/>
+      <w:lvlJc w:val="left"/>
+      <w:pPr>
+        <w:ind w:left="4680" w:hanging="360"/>
+      </w:pPr>
+    </w:lvl>
+    <w:lvl w:ilvl="7">
+      <w:start w:val="1"/>
+      <w:numFmt w:val="decimal"/>
+      <w:lvlText w:val="%1.%2.%3.%4.%5.%6.%7.%8."/>
+      <w:lvlJc w:val="left"/>
+      <w:pPr>
+        <w:ind w:left="5400" w:hanging="360"/>
+      </w:pPr>
+    </w:lvl>
+    <w:lvl w:ilvl="8">
+      <w:start w:val="1"/>
+      <w:numFmt w:val="decimal"/>
+      <w:lvlText w:val="%1.%2.%3.%4.%5.%6.%7.%8.%9."/>
+      <w:lvlJc w:val="left"/>
+      <w:pPr>
+        <w:ind w:left="6120" w:hanging="180"/>
+      </w:pPr>
+    </w:lvl>
+  </w:abstractNum>
+  <w:abstractNum w:abstractNumId="11" w15:restartNumberingAfterBreak="0">
     <w:nsid w:val="1D5F047A"/>
     <w:multiLevelType w:val="multilevel"/>
     <w:tmpl w:val="0807001F"/>
@@ -6233,7 +7303,7 @@
       </w:pPr>
     </w:lvl>
   </w:abstractNum>
-  <w:abstractNum w:abstractNumId="10" w15:restartNumberingAfterBreak="0">
+  <w:abstractNum w:abstractNumId="12" w15:restartNumberingAfterBreak="0">
     <w:nsid w:val="22D869F4"/>
     <w:multiLevelType w:val="hybridMultilevel"/>
     <w:tmpl w:val="2138EB84"/>
@@ -6346,7 +7416,7 @@
       </w:rPr>
     </w:lvl>
   </w:abstractNum>
-  <w:abstractNum w:abstractNumId="11" w15:restartNumberingAfterBreak="0">
+  <w:abstractNum w:abstractNumId="13" w15:restartNumberingAfterBreak="0">
     <w:nsid w:val="2894D1EC"/>
     <w:multiLevelType w:val="hybridMultilevel"/>
     <w:tmpl w:val="489CEFE6"/>
@@ -6459,7 +7529,7 @@
       </w:rPr>
     </w:lvl>
   </w:abstractNum>
-  <w:abstractNum w:abstractNumId="12" w15:restartNumberingAfterBreak="0">
+  <w:abstractNum w:abstractNumId="14" w15:restartNumberingAfterBreak="0">
     <w:nsid w:val="28EB6F96"/>
     <w:multiLevelType w:val="multilevel"/>
     <w:tmpl w:val="0807001F"/>
@@ -6572,7 +7642,7 @@
       </w:rPr>
     </w:lvl>
   </w:abstractNum>
-  <w:abstractNum w:abstractNumId="13" w15:restartNumberingAfterBreak="0">
+  <w:abstractNum w:abstractNumId="15" w15:restartNumberingAfterBreak="0">
     <w:nsid w:val="2AF96889"/>
     <w:multiLevelType w:val="multilevel"/>
     <w:tmpl w:val="E222E052"/>
@@ -6658,7 +7728,7 @@
       </w:pPr>
     </w:lvl>
   </w:abstractNum>
-  <w:abstractNum w:abstractNumId="14" w15:restartNumberingAfterBreak="0">
+  <w:abstractNum w:abstractNumId="16" w15:restartNumberingAfterBreak="0">
     <w:nsid w:val="2DFCCC1C"/>
     <w:multiLevelType w:val="hybridMultilevel"/>
     <w:tmpl w:val="5E82211E"/>
@@ -6744,7 +7814,93 @@
       </w:pPr>
     </w:lvl>
   </w:abstractNum>
-  <w:abstractNum w:abstractNumId="15" w15:restartNumberingAfterBreak="0">
+  <w:abstractNum w:abstractNumId="17" w15:restartNumberingAfterBreak="0">
+    <w:nsid w:val="3020050E"/>
+    <w:multiLevelType w:val="multilevel"/>
+    <w:tmpl w:val="0807001F"/>
+    <w:lvl w:ilvl="0">
+      <w:start w:val="1"/>
+      <w:numFmt w:val="decimal"/>
+      <w:lvlText w:val="%1."/>
+      <w:lvlJc w:val="left"/>
+      <w:pPr>
+        <w:ind w:left="927" w:hanging="360"/>
+      </w:pPr>
+    </w:lvl>
+    <w:lvl w:ilvl="1">
+      <w:start w:val="1"/>
+      <w:numFmt w:val="decimal"/>
+      <w:lvlText w:val="%1.%2."/>
+      <w:lvlJc w:val="left"/>
+      <w:pPr>
+        <w:ind w:left="1359" w:hanging="432"/>
+      </w:pPr>
+    </w:lvl>
+    <w:lvl w:ilvl="2">
+      <w:start w:val="1"/>
+      <w:numFmt w:val="decimal"/>
+      <w:lvlText w:val="%1.%2.%3."/>
+      <w:lvlJc w:val="left"/>
+      <w:pPr>
+        <w:ind w:left="1791" w:hanging="504"/>
+      </w:pPr>
+    </w:lvl>
+    <w:lvl w:ilvl="3">
+      <w:start w:val="1"/>
+      <w:numFmt w:val="decimal"/>
+      <w:lvlText w:val="%1.%2.%3.%4."/>
+      <w:lvlJc w:val="left"/>
+      <w:pPr>
+        <w:ind w:left="2295" w:hanging="648"/>
+      </w:pPr>
+    </w:lvl>
+    <w:lvl w:ilvl="4">
+      <w:start w:val="1"/>
+      <w:numFmt w:val="decimal"/>
+      <w:lvlText w:val="%1.%2.%3.%4.%5."/>
+      <w:lvlJc w:val="left"/>
+      <w:pPr>
+        <w:ind w:left="2799" w:hanging="792"/>
+      </w:pPr>
+    </w:lvl>
+    <w:lvl w:ilvl="5">
+      <w:start w:val="1"/>
+      <w:numFmt w:val="decimal"/>
+      <w:lvlText w:val="%1.%2.%3.%4.%5.%6."/>
+      <w:lvlJc w:val="left"/>
+      <w:pPr>
+        <w:ind w:left="3303" w:hanging="936"/>
+      </w:pPr>
+    </w:lvl>
+    <w:lvl w:ilvl="6">
+      <w:start w:val="1"/>
+      <w:numFmt w:val="decimal"/>
+      <w:lvlText w:val="%1.%2.%3.%4.%5.%6.%7."/>
+      <w:lvlJc w:val="left"/>
+      <w:pPr>
+        <w:ind w:left="3807" w:hanging="1080"/>
+      </w:pPr>
+    </w:lvl>
+    <w:lvl w:ilvl="7">
+      <w:start w:val="1"/>
+      <w:numFmt w:val="decimal"/>
+      <w:lvlText w:val="%1.%2.%3.%4.%5.%6.%7.%8."/>
+      <w:lvlJc w:val="left"/>
+      <w:pPr>
+        <w:ind w:left="4311" w:hanging="1224"/>
+      </w:pPr>
+    </w:lvl>
+    <w:lvl w:ilvl="8">
+      <w:start w:val="1"/>
+      <w:numFmt w:val="decimal"/>
+      <w:lvlText w:val="%1.%2.%3.%4.%5.%6.%7.%8.%9."/>
+      <w:lvlJc w:val="left"/>
+      <w:pPr>
+        <w:ind w:left="4887" w:hanging="1440"/>
+      </w:pPr>
+    </w:lvl>
+  </w:abstractNum>
+  <w:abstractNum w:abstractNumId="18" w15:restartNumberingAfterBreak="0">
     <w:nsid w:val="324CD1A4"/>
     <w:multiLevelType w:val="hybridMultilevel"/>
     <w:tmpl w:val="AF6095BA"/>
@@ -6830,7 +7986,7 @@
       </w:pPr>
     </w:lvl>
   </w:abstractNum>
-  <w:abstractNum w:abstractNumId="16" w15:restartNumberingAfterBreak="0">
+  <w:abstractNum w:abstractNumId="19" w15:restartNumberingAfterBreak="0">
     <w:nsid w:val="340022B3"/>
     <w:multiLevelType w:val="hybridMultilevel"/>
     <w:tmpl w:val="80A234B8"/>
@@ -6942,7 +8098,7 @@
       </w:rPr>
     </w:lvl>
   </w:abstractNum>
-  <w:abstractNum w:abstractNumId="17" w15:restartNumberingAfterBreak="0">
+  <w:abstractNum w:abstractNumId="20" w15:restartNumberingAfterBreak="0">
     <w:nsid w:val="3978406B"/>
     <w:multiLevelType w:val="multilevel"/>
     <w:tmpl w:val="E0D2593A"/>
@@ -7028,7 +8184,7 @@
       </w:pPr>
     </w:lvl>
   </w:abstractNum>
-  <w:abstractNum w:abstractNumId="18" w15:restartNumberingAfterBreak="0">
+  <w:abstractNum w:abstractNumId="21" w15:restartNumberingAfterBreak="0">
     <w:nsid w:val="3A9DFF96"/>
     <w:multiLevelType w:val="hybridMultilevel"/>
     <w:tmpl w:val="CDBAE3AC"/>
@@ -7141,7 +8297,7 @@
       </w:rPr>
     </w:lvl>
   </w:abstractNum>
-  <w:abstractNum w:abstractNumId="19" w15:restartNumberingAfterBreak="0">
+  <w:abstractNum w:abstractNumId="22" w15:restartNumberingAfterBreak="0">
     <w:nsid w:val="3C714054"/>
     <w:multiLevelType w:val="hybridMultilevel"/>
     <w:tmpl w:val="19ECBE62"/>
@@ -7227,7 +8383,7 @@
       </w:pPr>
     </w:lvl>
   </w:abstractNum>
-  <w:abstractNum w:abstractNumId="20" w15:restartNumberingAfterBreak="0">
+  <w:abstractNum w:abstractNumId="23" w15:restartNumberingAfterBreak="0">
     <w:nsid w:val="3FC52521"/>
     <w:multiLevelType w:val="hybridMultilevel"/>
     <w:tmpl w:val="21A652FE"/>
@@ -7313,7 +8469,7 @@
       </w:pPr>
     </w:lvl>
   </w:abstractNum>
-  <w:abstractNum w:abstractNumId="21" w15:restartNumberingAfterBreak="0">
+  <w:abstractNum w:abstractNumId="24" w15:restartNumberingAfterBreak="0">
     <w:nsid w:val="42283439"/>
     <w:multiLevelType w:val="multilevel"/>
     <w:tmpl w:val="0807001F"/>
@@ -7399,7 +8555,7 @@
       </w:pPr>
     </w:lvl>
   </w:abstractNum>
-  <w:abstractNum w:abstractNumId="22" w15:restartNumberingAfterBreak="0">
+  <w:abstractNum w:abstractNumId="25" w15:restartNumberingAfterBreak="0">
     <w:nsid w:val="433D4775"/>
     <w:multiLevelType w:val="multilevel"/>
     <w:tmpl w:val="0807001F"/>
@@ -7485,7 +8641,7 @@
       </w:pPr>
     </w:lvl>
   </w:abstractNum>
-  <w:abstractNum w:abstractNumId="23" w15:restartNumberingAfterBreak="0">
+  <w:abstractNum w:abstractNumId="26" w15:restartNumberingAfterBreak="0">
     <w:nsid w:val="4666EC7B"/>
     <w:multiLevelType w:val="hybridMultilevel"/>
     <w:tmpl w:val="8C3AFB30"/>
@@ -7598,7 +8754,7 @@
       </w:rPr>
     </w:lvl>
   </w:abstractNum>
-  <w:abstractNum w:abstractNumId="24" w15:restartNumberingAfterBreak="0">
+  <w:abstractNum w:abstractNumId="27" w15:restartNumberingAfterBreak="0">
     <w:nsid w:val="48BF7E31"/>
     <w:multiLevelType w:val="hybridMultilevel"/>
     <w:tmpl w:val="025CF24C"/>
@@ -7684,7 +8840,7 @@
       </w:pPr>
     </w:lvl>
   </w:abstractNum>
-  <w:abstractNum w:abstractNumId="25" w15:restartNumberingAfterBreak="0">
+  <w:abstractNum w:abstractNumId="28" w15:restartNumberingAfterBreak="0">
     <w:nsid w:val="49D8354C"/>
     <w:multiLevelType w:val="multilevel"/>
     <w:tmpl w:val="E222E052"/>
@@ -7770,7 +8926,7 @@
       </w:pPr>
     </w:lvl>
   </w:abstractNum>
-  <w:abstractNum w:abstractNumId="26" w15:restartNumberingAfterBreak="0">
+  <w:abstractNum w:abstractNumId="29" w15:restartNumberingAfterBreak="0">
     <w:nsid w:val="4CB35243"/>
     <w:multiLevelType w:val="hybridMultilevel"/>
     <w:tmpl w:val="747AFB18"/>
@@ -7883,7 +9039,93 @@
       </w:rPr>
     </w:lvl>
   </w:abstractNum>
-  <w:abstractNum w:abstractNumId="27" w15:restartNumberingAfterBreak="0">
+  <w:abstractNum w:abstractNumId="30" w15:restartNumberingAfterBreak="0">
+    <w:nsid w:val="4FB10D80"/>
+    <w:multiLevelType w:val="hybridMultilevel"/>
+    <w:tmpl w:val="1428A5B6"/>
+    <w:lvl w:ilvl="0" w:tplc="0807000F">
+      <w:start w:val="1"/>
+      <w:numFmt w:val="decimal"/>
+      <w:lvlText w:val="%1."/>
+      <w:lvlJc w:val="left"/>
+      <w:pPr>
+        <w:ind w:left="927" w:hanging="360"/>
+      </w:pPr>
+    </w:lvl>
+    <w:lvl w:ilvl="1" w:tplc="08070019" w:tentative="1">
+      <w:start w:val="1"/>
+      <w:numFmt w:val="lowerLetter"/>
+      <w:lvlText w:val="%2."/>
+      <w:lvlJc w:val="left"/>
+      <w:pPr>
+        <w:ind w:left="1647" w:hanging="360"/>
+      </w:pPr>
+    </w:lvl>
+    <w:lvl w:ilvl="2" w:tplc="0807001B" w:tentative="1">
+      <w:start w:val="1"/>
+      <w:numFmt w:val="lowerRoman"/>
+      <w:lvlText w:val="%3."/>
+      <w:lvlJc w:val="right"/>
+      <w:pPr>
+        <w:ind w:left="2367" w:hanging="180"/>
+      </w:pPr>
+    </w:lvl>
+    <w:lvl w:ilvl="3" w:tplc="0807000F" w:tentative="1">
+      <w:start w:val="1"/>
+      <w:numFmt w:val="decimal"/>
+      <w:lvlText w:val="%4."/>
+      <w:lvlJc w:val="left"/>
+      <w:pPr>
+        <w:ind w:left="3087" w:hanging="360"/>
+      </w:pPr>
+    </w:lvl>
+    <w:lvl w:ilvl="4" w:tplc="08070019" w:tentative="1">
+      <w:start w:val="1"/>
+      <w:numFmt w:val="lowerLetter"/>
+      <w:lvlText w:val="%5."/>
+      <w:lvlJc w:val="left"/>
+      <w:pPr>
+        <w:ind w:left="3807" w:hanging="360"/>
+      </w:pPr>
+    </w:lvl>
+    <w:lvl w:ilvl="5" w:tplc="0807001B" w:tentative="1">
+      <w:start w:val="1"/>
+      <w:numFmt w:val="lowerRoman"/>
+      <w:lvlText w:val="%6."/>
+      <w:lvlJc w:val="right"/>
+      <w:pPr>
+        <w:ind w:left="4527" w:hanging="180"/>
+      </w:pPr>
+    </w:lvl>
+    <w:lvl w:ilvl="6" w:tplc="0807000F" w:tentative="1">
+      <w:start w:val="1"/>
+      <w:numFmt w:val="decimal"/>
+      <w:lvlText w:val="%7."/>
+      <w:lvlJc w:val="left"/>
+      <w:pPr>
+        <w:ind w:left="5247" w:hanging="360"/>
+      </w:pPr>
+    </w:lvl>
+    <w:lvl w:ilvl="7" w:tplc="08070019" w:tentative="1">
+      <w:start w:val="1"/>
+      <w:numFmt w:val="lowerLetter"/>
+      <w:lvlText w:val="%8."/>
+      <w:lvlJc w:val="left"/>
+      <w:pPr>
+        <w:ind w:left="5967" w:hanging="360"/>
+      </w:pPr>
+    </w:lvl>
+    <w:lvl w:ilvl="8" w:tplc="0807001B" w:tentative="1">
+      <w:start w:val="1"/>
+      <w:numFmt w:val="lowerRoman"/>
+      <w:lvlText w:val="%9."/>
+      <w:lvlJc w:val="right"/>
+      <w:pPr>
+        <w:ind w:left="6687" w:hanging="180"/>
+      </w:pPr>
+    </w:lvl>
+  </w:abstractNum>
+  <w:abstractNum w:abstractNumId="31" w15:restartNumberingAfterBreak="0">
     <w:nsid w:val="51975F26"/>
     <w:multiLevelType w:val="multilevel"/>
     <w:tmpl w:val="0807001F"/>
@@ -7969,7 +9211,7 @@
       </w:pPr>
     </w:lvl>
   </w:abstractNum>
-  <w:abstractNum w:abstractNumId="28" w15:restartNumberingAfterBreak="0">
+  <w:abstractNum w:abstractNumId="32" w15:restartNumberingAfterBreak="0">
     <w:nsid w:val="5A6D4C3E"/>
     <w:multiLevelType w:val="hybridMultilevel"/>
     <w:tmpl w:val="62AE0EB6"/>
@@ -8082,7 +9324,7 @@
       </w:rPr>
     </w:lvl>
   </w:abstractNum>
-  <w:abstractNum w:abstractNumId="29" w15:restartNumberingAfterBreak="0">
+  <w:abstractNum w:abstractNumId="33" w15:restartNumberingAfterBreak="0">
     <w:nsid w:val="5B4FBE22"/>
     <w:multiLevelType w:val="hybridMultilevel"/>
     <w:tmpl w:val="99D6460E"/>
@@ -8168,7 +9410,7 @@
       </w:pPr>
     </w:lvl>
   </w:abstractNum>
-  <w:abstractNum w:abstractNumId="30" w15:restartNumberingAfterBreak="0">
+  <w:abstractNum w:abstractNumId="34" w15:restartNumberingAfterBreak="0">
     <w:nsid w:val="628B325E"/>
     <w:multiLevelType w:val="hybridMultilevel"/>
     <w:tmpl w:val="F18AE4CA"/>
@@ -8254,7 +9496,7 @@
       </w:pPr>
     </w:lvl>
   </w:abstractNum>
-  <w:abstractNum w:abstractNumId="31" w15:restartNumberingAfterBreak="0">
+  <w:abstractNum w:abstractNumId="35" w15:restartNumberingAfterBreak="0">
     <w:nsid w:val="66672B1C"/>
     <w:multiLevelType w:val="hybridMultilevel"/>
     <w:tmpl w:val="A2DA0ED0"/>
@@ -8367,7 +9609,7 @@
       </w:rPr>
     </w:lvl>
   </w:abstractNum>
-  <w:abstractNum w:abstractNumId="32" w15:restartNumberingAfterBreak="0">
+  <w:abstractNum w:abstractNumId="36" w15:restartNumberingAfterBreak="0">
     <w:nsid w:val="6C74F5D0"/>
     <w:multiLevelType w:val="hybridMultilevel"/>
     <w:tmpl w:val="7F069D52"/>
@@ -8453,7 +9695,96 @@
       </w:pPr>
     </w:lvl>
   </w:abstractNum>
-  <w:abstractNum w:abstractNumId="33" w15:restartNumberingAfterBreak="0">
+  <w:abstractNum w:abstractNumId="37" w15:restartNumberingAfterBreak="0">
+    <w:nsid w:val="6D105090"/>
+    <w:multiLevelType w:val="multilevel"/>
+    <w:tmpl w:val="0807001F"/>
+    <w:lvl w:ilvl="0">
+      <w:start w:val="1"/>
+      <w:numFmt w:val="decimal"/>
+      <w:lvlText w:val="%1."/>
+      <w:lvlJc w:val="left"/>
+      <w:pPr>
+        <w:ind w:left="360" w:hanging="360"/>
+      </w:pPr>
+      <w:rPr>
+        <w:rFonts w:hint="default"/>
+      </w:rPr>
+    </w:lvl>
+    <w:lvl w:ilvl="1">
+      <w:start w:val="1"/>
+      <w:numFmt w:val="decimal"/>
+      <w:lvlText w:val="%1.%2."/>
+      <w:lvlJc w:val="left"/>
+      <w:pPr>
+        <w:ind w:left="792" w:hanging="432"/>
+      </w:pPr>
+    </w:lvl>
+    <w:lvl w:ilvl="2">
+      <w:start w:val="1"/>
+      <w:numFmt w:val="decimal"/>
+      <w:lvlText w:val="%1.%2.%3."/>
+      <w:lvlJc w:val="left"/>
+      <w:pPr>
+        <w:ind w:left="1224" w:hanging="504"/>
+      </w:pPr>
+    </w:lvl>
+    <w:lvl w:ilvl="3">
+      <w:start w:val="1"/>
+      <w:numFmt w:val="decimal"/>
+      <w:lvlText w:val="%1.%2.%3.%4."/>
+      <w:lvlJc w:val="left"/>
+      <w:pPr>
+        <w:ind w:left="1728" w:hanging="648"/>
+      </w:pPr>
+    </w:lvl>
+    <w:lvl w:ilvl="4">
+      <w:start w:val="1"/>
+      <w:numFmt w:val="decimal"/>
+      <w:lvlText w:val="%1.%2.%3.%4.%5."/>
+      <w:lvlJc w:val="left"/>
+      <w:pPr>
+        <w:ind w:left="2232" w:hanging="792"/>
+      </w:pPr>
+    </w:lvl>
+    <w:lvl w:ilvl="5">
+      <w:start w:val="1"/>
+      <w:numFmt w:val="decimal"/>
+      <w:lvlText w:val="%1.%2.%3.%4.%5.%6."/>
+      <w:lvlJc w:val="left"/>
+      <w:pPr>
+        <w:ind w:left="2736" w:hanging="936"/>
+      </w:pPr>
+    </w:lvl>
+    <w:lvl w:ilvl="6">
+      <w:start w:val="1"/>
+      <w:numFmt w:val="decimal"/>
+      <w:lvlText w:val="%1.%2.%3.%4.%5.%6.%7."/>
+      <w:lvlJc w:val="left"/>
+      <w:pPr>
+        <w:ind w:left="3240" w:hanging="1080"/>
+      </w:pPr>
+    </w:lvl>
+    <w:lvl w:ilvl="7">
+      <w:start w:val="1"/>
+      <w:numFmt w:val="decimal"/>
+      <w:lvlText w:val="%1.%2.%3.%4.%5.%6.%7.%8."/>
+      <w:lvlJc w:val="left"/>
+      <w:pPr>
+        <w:ind w:left="3744" w:hanging="1224"/>
+      </w:pPr>
+    </w:lvl>
+    <w:lvl w:ilvl="8">
+      <w:start w:val="1"/>
+      <w:numFmt w:val="decimal"/>
+      <w:lvlText w:val="%1.%2.%3.%4.%5.%6.%7.%8.%9."/>
+      <w:lvlJc w:val="left"/>
+      <w:pPr>
+        <w:ind w:left="4320" w:hanging="1440"/>
+      </w:pPr>
+    </w:lvl>
+  </w:abstractNum>
+  <w:abstractNum w:abstractNumId="38" w15:restartNumberingAfterBreak="0">
     <w:nsid w:val="711884A2"/>
     <w:multiLevelType w:val="hybridMultilevel"/>
     <w:tmpl w:val="080E3C04"/>
@@ -8566,7 +9897,7 @@
       </w:rPr>
     </w:lvl>
   </w:abstractNum>
-  <w:abstractNum w:abstractNumId="34" w15:restartNumberingAfterBreak="0">
+  <w:abstractNum w:abstractNumId="39" w15:restartNumberingAfterBreak="0">
     <w:nsid w:val="778E70D7"/>
     <w:multiLevelType w:val="multilevel"/>
     <w:tmpl w:val="0807001F"/>
@@ -8652,7 +9983,7 @@
       </w:pPr>
     </w:lvl>
   </w:abstractNum>
-  <w:abstractNum w:abstractNumId="35" w15:restartNumberingAfterBreak="0">
+  <w:abstractNum w:abstractNumId="40" w15:restartNumberingAfterBreak="0">
     <w:nsid w:val="7D79ED49"/>
     <w:multiLevelType w:val="hybridMultilevel"/>
     <w:tmpl w:val="77A0A54A"/>
@@ -8766,112 +10097,127 @@
     </w:lvl>
   </w:abstractNum>
   <w:num w:numId="1" w16cid:durableId="115956491">
-    <w:abstractNumId w:val="33"/>
+    <w:abstractNumId w:val="38"/>
   </w:num>
   <w:num w:numId="2" w16cid:durableId="1791630861">
-    <w:abstractNumId w:val="34"/>
+    <w:abstractNumId w:val="39"/>
   </w:num>
   <w:num w:numId="3" w16cid:durableId="633102744">
-    <w:abstractNumId w:val="15"/>
+    <w:abstractNumId w:val="18"/>
   </w:num>
   <w:num w:numId="4" w16cid:durableId="2058697430">
-    <w:abstractNumId w:val="14"/>
+    <w:abstractNumId w:val="16"/>
   </w:num>
   <w:num w:numId="5" w16cid:durableId="620067603">
-    <w:abstractNumId w:val="19"/>
+    <w:abstractNumId w:val="22"/>
   </w:num>
   <w:num w:numId="6" w16cid:durableId="880361709">
-    <w:abstractNumId w:val="23"/>
+    <w:abstractNumId w:val="26"/>
   </w:num>
   <w:num w:numId="7" w16cid:durableId="1971471835">
-    <w:abstractNumId w:val="31"/>
+    <w:abstractNumId w:val="35"/>
   </w:num>
   <w:num w:numId="8" w16cid:durableId="437020867">
     <w:abstractNumId w:val="1"/>
   </w:num>
   <w:num w:numId="9" w16cid:durableId="783109971">
-    <w:abstractNumId w:val="35"/>
+    <w:abstractNumId w:val="40"/>
   </w:num>
   <w:num w:numId="10" w16cid:durableId="1362393081">
+    <w:abstractNumId w:val="33"/>
+  </w:num>
+  <w:num w:numId="11" w16cid:durableId="2030721378">
+    <w:abstractNumId w:val="21"/>
+  </w:num>
+  <w:num w:numId="12" w16cid:durableId="2142529305">
     <w:abstractNumId w:val="29"/>
   </w:num>
-  <w:num w:numId="11" w16cid:durableId="2030721378">
-    <w:abstractNumId w:val="18"/>
-  </w:num>
-  <w:num w:numId="12" w16cid:durableId="2142529305">
-    <w:abstractNumId w:val="26"/>
-  </w:num>
   <w:num w:numId="13" w16cid:durableId="2064481883">
-    <w:abstractNumId w:val="32"/>
+    <w:abstractNumId w:val="36"/>
   </w:num>
   <w:num w:numId="14" w16cid:durableId="1747923743">
+    <w:abstractNumId w:val="15"/>
+  </w:num>
+  <w:num w:numId="15" w16cid:durableId="2117671465">
+    <w:abstractNumId w:val="20"/>
+  </w:num>
+  <w:num w:numId="16" w16cid:durableId="323050517">
     <w:abstractNumId w:val="13"/>
   </w:num>
-  <w:num w:numId="15" w16cid:durableId="2117671465">
-    <w:abstractNumId w:val="17"/>
-  </w:num>
-  <w:num w:numId="16" w16cid:durableId="323050517">
-    <w:abstractNumId w:val="11"/>
-  </w:num>
   <w:num w:numId="17" w16cid:durableId="1768966008">
-    <w:abstractNumId w:val="16"/>
+    <w:abstractNumId w:val="19"/>
   </w:num>
   <w:num w:numId="18" w16cid:durableId="479158523">
     <w:abstractNumId w:val="4"/>
   </w:num>
   <w:num w:numId="19" w16cid:durableId="1930387351">
-    <w:abstractNumId w:val="30"/>
+    <w:abstractNumId w:val="34"/>
   </w:num>
   <w:num w:numId="20" w16cid:durableId="304701196">
-    <w:abstractNumId w:val="6"/>
+    <w:abstractNumId w:val="7"/>
   </w:num>
   <w:num w:numId="21" w16cid:durableId="40904597">
-    <w:abstractNumId w:val="8"/>
+    <w:abstractNumId w:val="9"/>
   </w:num>
   <w:num w:numId="22" w16cid:durableId="653870835">
+    <w:abstractNumId w:val="14"/>
+  </w:num>
+  <w:num w:numId="23" w16cid:durableId="771823291">
+    <w:abstractNumId w:val="24"/>
+  </w:num>
+  <w:num w:numId="24" w16cid:durableId="1741168812">
     <w:abstractNumId w:val="12"/>
   </w:num>
-  <w:num w:numId="23" w16cid:durableId="771823291">
-    <w:abstractNumId w:val="21"/>
-  </w:num>
-  <w:num w:numId="24" w16cid:durableId="1741168812">
-    <w:abstractNumId w:val="10"/>
-  </w:num>
   <w:num w:numId="25" w16cid:durableId="6755904">
-    <w:abstractNumId w:val="22"/>
+    <w:abstractNumId w:val="25"/>
   </w:num>
   <w:num w:numId="26" w16cid:durableId="100880811">
-    <w:abstractNumId w:val="27"/>
+    <w:abstractNumId w:val="31"/>
   </w:num>
   <w:num w:numId="27" w16cid:durableId="1143890670">
-    <w:abstractNumId w:val="9"/>
+    <w:abstractNumId w:val="11"/>
   </w:num>
   <w:num w:numId="28" w16cid:durableId="913973976">
     <w:abstractNumId w:val="0"/>
   </w:num>
   <w:num w:numId="29" w16cid:durableId="1241601229">
-    <w:abstractNumId w:val="5"/>
+    <w:abstractNumId w:val="6"/>
   </w:num>
   <w:num w:numId="30" w16cid:durableId="470907584">
-    <w:abstractNumId w:val="28"/>
+    <w:abstractNumId w:val="32"/>
   </w:num>
   <w:num w:numId="31" w16cid:durableId="1806117748">
-    <w:abstractNumId w:val="20"/>
+    <w:abstractNumId w:val="23"/>
   </w:num>
   <w:num w:numId="32" w16cid:durableId="233207245">
     <w:abstractNumId w:val="3"/>
   </w:num>
   <w:num w:numId="33" w16cid:durableId="316032231">
-    <w:abstractNumId w:val="7"/>
+    <w:abstractNumId w:val="8"/>
   </w:num>
   <w:num w:numId="34" w16cid:durableId="1445153114">
-    <w:abstractNumId w:val="24"/>
+    <w:abstractNumId w:val="27"/>
   </w:num>
   <w:num w:numId="35" w16cid:durableId="275646879">
-    <w:abstractNumId w:val="25"/>
+    <w:abstractNumId w:val="28"/>
   </w:num>
   <w:num w:numId="36" w16cid:durableId="734163348">
     <w:abstractNumId w:val="2"/>
+  </w:num>
+  <w:num w:numId="37" w16cid:durableId="886603165">
+    <w:abstractNumId w:val="37"/>
+  </w:num>
+  <w:num w:numId="38" w16cid:durableId="1920291967">
+    <w:abstractNumId w:val="30"/>
+  </w:num>
+  <w:num w:numId="39" w16cid:durableId="1355813933">
+    <w:abstractNumId w:val="17"/>
+  </w:num>
+  <w:num w:numId="40" w16cid:durableId="2102798352">
+    <w:abstractNumId w:val="10"/>
+  </w:num>
+  <w:num w:numId="41" w16cid:durableId="281303419">
+    <w:abstractNumId w:val="5"/>
   </w:num>
 </w:numbering>
 </file>
@@ -9919,10 +11265,22 @@
 </CoverPageProperties>
 </file>
 
+<file path=customXml/item2.xml><?xml version="1.0" encoding="utf-8"?>
+<b:Sources xmlns:b="http://schemas.openxmlformats.org/officeDocument/2006/bibliography" xmlns="http://schemas.openxmlformats.org/officeDocument/2006/bibliography" SelectedStyle="\APASixthEditionOfficeOnline.xsl" StyleName="APA" Version="6"/>
+</file>
+
 <file path=customXml/itemProps1.xml><?xml version="1.0" encoding="utf-8"?>
 <ds:datastoreItem xmlns:ds="http://schemas.openxmlformats.org/officeDocument/2006/customXml" ds:itemID="{55AF091B-3C7A-41E3-B477-F2FDAA23CFDA}">
   <ds:schemaRefs>
     <ds:schemaRef ds:uri="http://schemas.microsoft.com/office/2006/coverPageProps"/>
+  </ds:schemaRefs>
+</ds:datastoreItem>
+</file>
+
+<file path=customXml/itemProps2.xml><?xml version="1.0" encoding="utf-8"?>
+<ds:datastoreItem xmlns:ds="http://schemas.openxmlformats.org/officeDocument/2006/customXml" ds:itemID="{05D0F39B-E0A8-4A02-90F7-64286747F705}">
+  <ds:schemaRefs>
+    <ds:schemaRef ds:uri="http://schemas.openxmlformats.org/officeDocument/2006/bibliography"/>
   </ds:schemaRefs>
 </ds:datastoreItem>
 </file>

</xml_diff>